<commit_message>
Add hevens story part
</commit_message>
<xml_diff>
--- a/GameDesignDocument/GravelToJapan-GDD-v1.docx
+++ b/GameDesignDocument/GravelToJapan-GDD-v1.docx
@@ -28,36 +28,45 @@
         <w:rPr>
           <w:b/>
           <w:bCs/>
-          <w:sz w:val="40"/>
-          <w:szCs w:val="40"/>
+          <w:sz w:val="48"/>
+          <w:szCs w:val="48"/>
         </w:rPr>
       </w:pPr>
       <w:r>
         <w:rPr>
           <w:b/>
           <w:bCs/>
-          <w:sz w:val="40"/>
-          <w:szCs w:val="40"/>
+          <w:sz w:val="48"/>
+          <w:szCs w:val="48"/>
         </w:rPr>
-        <w:t xml:space="preserve">(На </w:t>
-      </w:r>
-      <w:proofErr w:type="spellStart"/>
+        <w:t>(</w:t>
+      </w:r>
       <w:r>
         <w:rPr>
           <w:b/>
           <w:bCs/>
-          <w:sz w:val="40"/>
-          <w:szCs w:val="40"/>
+          <w:sz w:val="48"/>
+          <w:szCs w:val="48"/>
         </w:rPr>
-        <w:t>гравийнике</w:t>
-      </w:r>
-      <w:proofErr w:type="spellEnd"/>
+        <w:t xml:space="preserve">На </w:t>
+      </w:r>
+      <w:proofErr w:type="spellStart"/>
       <w:r>
         <w:rPr>
           <w:b/>
           <w:bCs/>
-          <w:sz w:val="40"/>
-          <w:szCs w:val="40"/>
+          <w:sz w:val="48"/>
+          <w:szCs w:val="48"/>
+        </w:rPr>
+        <w:t>гравийнике</w:t>
+      </w:r>
+      <w:proofErr w:type="spellEnd"/>
+      <w:r>
+        <w:rPr>
+          <w:b/>
+          <w:bCs/>
+          <w:sz w:val="48"/>
+          <w:szCs w:val="48"/>
         </w:rPr>
         <w:t xml:space="preserve"> в Японию)</w:t>
       </w:r>
@@ -810,6 +819,14 @@
     </w:p>
     <w:p>
       <w:r>
+        <w:t>1</w:t>
+      </w:r>
+      <w:r>
+        <w:t>2.03.2025 - ???</w:t>
+      </w:r>
+    </w:p>
+    <w:p>
+      <w:r>
         <w:t>Основная идея: "Путешествие на Запад", разбавленное лором Тагира, друзьями и шуточками</w:t>
       </w:r>
     </w:p>
@@ -1063,15 +1080,7 @@
     </w:p>
     <w:p>
       <w:r>
-        <w:t>Используемый временной промежуток</w:t>
-      </w:r>
-      <w:proofErr w:type="gramStart"/>
-      <w:r>
-        <w:t>: От</w:t>
-      </w:r>
-      <w:proofErr w:type="gramEnd"/>
-      <w:r>
-        <w:t xml:space="preserve"> вылупления Сунь </w:t>
+        <w:t xml:space="preserve">Используемый временной промежуток: От вылупления Сунь </w:t>
       </w:r>
       <w:proofErr w:type="spellStart"/>
       <w:r>
@@ -1478,16 +1487,11 @@
     </w:p>
     <w:p>
       <w:r>
-        <w:t>Алина Рин</w:t>
-      </w:r>
-      <w:proofErr w:type="gramStart"/>
-      <w:r>
-        <w:t>:</w:t>
+        <w:t>Алина Рин:</w:t>
       </w:r>
       <w:r>
         <w:t xml:space="preserve"> ???</w:t>
       </w:r>
-      <w:proofErr w:type="gramEnd"/>
     </w:p>
     <w:p>
       <w:r>
@@ -1508,19 +1512,15 @@
     </w:p>
     <w:p>
       <w:r>
-        <w:t>Борис</w:t>
-      </w:r>
-      <w:proofErr w:type="gramStart"/>
-      <w:r>
-        <w:t>:</w:t>
+        <w:t>Борис:</w:t>
       </w:r>
       <w:r>
         <w:t xml:space="preserve"> ???</w:t>
       </w:r>
-      <w:proofErr w:type="gramEnd"/>
-    </w:p>
-    <w:p>
-      <w:r>
+    </w:p>
+    <w:p>
+      <w:r>
+        <w:lastRenderedPageBreak/>
         <w:t>Разик:</w:t>
       </w:r>
     </w:p>
@@ -1533,7 +1533,6 @@
         </w:numPr>
       </w:pPr>
       <w:r>
-        <w:lastRenderedPageBreak/>
         <w:t>Круглый</w:t>
       </w:r>
     </w:p>
@@ -1933,324 +1932,314 @@
     </w:p>
     <w:p>
       <w:r>
+        <w:lastRenderedPageBreak/>
         <w:t>ТОДО: Стишок надо немного адаптировать.</w:t>
       </w:r>
     </w:p>
     <w:p>
       <w:r>
+        <w:t>Камера потихоньку спускается из космоса через облака к земле.</w:t>
+      </w:r>
+    </w:p>
+    <w:p>
+      <w:pPr>
+        <w:pStyle w:val="21"/>
+      </w:pPr>
+      <w:r>
+        <w:t>"</w:t>
+      </w:r>
+      <w:r>
+        <w:t>На вершине Горы цветов и плодов стоял волшебный камень … Вокруг этого камня не росли деревья … однако там зеленела душистая трава и цвели чудесные цветы чжи-лань, приносящие долголетие. Прошло много времени, и вот небо и благоухания земли, животворная энергия солнечных лучей и сияние луны словно вдохнули жизнь в скалу, и она зачала чудесный плод. Однажды скала эта раскололась и произвела на свет каменное яйцо величиной с мяч. Под действием ветра это яйцо постепенно развивалось и наконец превратилось в каменную обезьяну, наделенную всеми пятью органами чувств и четырьмя конечностями. Обезьяна сразу же выучилась карабкаться и бегать.</w:t>
+      </w:r>
+      <w:r>
+        <w:t>"</w:t>
+      </w:r>
+    </w:p>
+    <w:p>
+      <w:r>
+        <w:t>Н</w:t>
+      </w:r>
+      <w:r>
+        <w:t>а</w:t>
+      </w:r>
+      <w:r>
+        <w:t xml:space="preserve"> горе</w:t>
+      </w:r>
+      <w:r>
+        <w:t xml:space="preserve"> с табличкой "Уфа"</w:t>
+      </w:r>
+      <w:r>
+        <w:t xml:space="preserve"> стоит камень</w:t>
+      </w:r>
+      <w:r>
+        <w:t xml:space="preserve">. Постепенно в нем зарождается жизнь. </w:t>
+      </w:r>
+      <w:r>
+        <w:t xml:space="preserve">Камень начинает трястись. </w:t>
+      </w:r>
+      <w:r>
+        <w:t>Части камня отваливаются, постепенно из камня образовывается</w:t>
+      </w:r>
+      <w:r>
+        <w:t xml:space="preserve"> накачанная</w:t>
+      </w:r>
+      <w:r>
+        <w:t xml:space="preserve"> фигура</w:t>
+      </w:r>
+      <w:r>
+        <w:t xml:space="preserve"> без лица. </w:t>
+      </w:r>
+      <w:r>
+        <w:t xml:space="preserve">В какой-то момент камень </w:t>
+      </w:r>
+      <w:r>
+        <w:t>трескается и разваливается на несколько частей и из него вылупляется пузатая обезьяна с лицом Тагира.</w:t>
+      </w:r>
+      <w:r>
+        <w:t xml:space="preserve"> Пузо поет даме-даме</w:t>
+      </w:r>
+      <w:r>
+        <w:t xml:space="preserve"> (</w:t>
+      </w:r>
+      <w:proofErr w:type="spellStart"/>
+      <w:r>
+        <w:t>Мем:Тагир:</w:t>
+      </w:r>
+      <w:r>
+        <w:t>Пузо</w:t>
+      </w:r>
+      <w:proofErr w:type="spellEnd"/>
+      <w:r>
+        <w:t xml:space="preserve"> даме-даме</w:t>
+      </w:r>
+      <w:r>
+        <w:t>)</w:t>
+      </w:r>
+      <w:r>
+        <w:t>.</w:t>
+      </w:r>
+    </w:p>
+    <w:p>
+      <w:pPr>
+        <w:pStyle w:val="21"/>
+      </w:pPr>
+      <w:r>
+        <w:t>"</w:t>
+      </w:r>
+      <w:r>
+        <w:t>Нефритовый император … милостиво промолвил: Создания, живущие там, внизу, появились в результате взаимодействия животворной силы неба и земли, и поэтому подобное событие не может вызывать удивления.</w:t>
+      </w:r>
+      <w:r>
+        <w:t>"</w:t>
+      </w:r>
+    </w:p>
+    <w:p>
+      <w:r>
+        <w:t>С неба все время смотрит Нефритовый Император</w:t>
+      </w:r>
+      <w:r>
+        <w:t xml:space="preserve"> Логвинов</w:t>
+      </w:r>
+      <w:r>
+        <w:t>. После вылупления он</w:t>
+      </w:r>
+      <w:r>
+        <w:t xml:space="preserve"> пожимает плечами</w:t>
+      </w:r>
+      <w:r>
+        <w:t xml:space="preserve"> говорит: "Вот он, </w:t>
+      </w:r>
+      <w:r>
+        <w:t xml:space="preserve">результат </w:t>
+      </w:r>
+      <w:r>
+        <w:t>взаимодействия животворной силы неба и земли</w:t>
+      </w:r>
+      <w:r>
+        <w:t>. Ну бывает." И пожимает плечами.</w:t>
+      </w:r>
+    </w:p>
+    <w:p>
+      <w:pPr>
+        <w:pStyle w:val="21"/>
+      </w:pPr>
+      <w:r>
+        <w:t>Между тем, обезьяна, живя в горах, научилась ходить, бегать и скакать. Она питалась травой и растениями, утоляла жажду из ручьев и источников, собирала горные цветы и отыскивала на деревьях плоды.</w:t>
+      </w:r>
+    </w:p>
+    <w:p>
+      <w:pPr>
+        <w:pStyle w:val="21"/>
+      </w:pPr>
+      <w:r>
+        <w:t>Взбирались они на деревья,</w:t>
+      </w:r>
+      <w:r>
+        <w:br/>
+      </w:r>
+      <w:r>
+        <w:t>В игре проводили все дни,</w:t>
+      </w:r>
+      <w:r>
+        <w:br/>
+      </w:r>
+      <w:r>
+        <w:t>Но Будду они почитали,</w:t>
+      </w:r>
+      <w:r>
+        <w:br/>
+      </w:r>
+      <w:r>
+        <w:t>И кланялись небу они.</w:t>
+      </w:r>
+    </w:p>
+    <w:p>
+      <w:pPr>
+        <w:pStyle w:val="21"/>
+      </w:pPr>
+      <w:r>
+        <w:t>Карабкались резво по веткам,</w:t>
+      </w:r>
+      <w:r>
+        <w:br/>
+      </w:r>
+      <w:r>
+        <w:t>И в ямы бросались стремглав,</w:t>
+      </w:r>
+      <w:r>
+        <w:br/>
+      </w:r>
+      <w:r>
+        <w:t>Песчаные строили башни</w:t>
+      </w:r>
+      <w:r>
+        <w:br/>
+      </w:r>
+      <w:r>
+        <w:t>И туфли сплетали из трав.</w:t>
+      </w:r>
+    </w:p>
+    <w:p>
+      <w:pPr>
+        <w:pStyle w:val="21"/>
+      </w:pPr>
+      <w:r>
+        <w:t>Искали плодов они вкусных,</w:t>
+      </w:r>
+      <w:r>
+        <w:br/>
+      </w:r>
+      <w:r>
+        <w:t>Красивых цветов для венка,</w:t>
+      </w:r>
+      <w:r>
+        <w:br/>
+      </w:r>
+      <w:r>
+        <w:t>Купались они и плескались</w:t>
+      </w:r>
+      <w:r>
+        <w:br/>
+      </w:r>
+      <w:r>
+        <w:t>В прозрачной воде родника;</w:t>
+      </w:r>
+    </w:p>
+    <w:p>
+      <w:pPr>
+        <w:pStyle w:val="21"/>
+      </w:pPr>
+      <w:r>
+        <w:t>Чесались, ища насекомых,</w:t>
+      </w:r>
+      <w:r>
+        <w:br/>
+      </w:r>
+      <w:r>
+        <w:t>И блох выгрызали в шерсти,</w:t>
+      </w:r>
+      <w:r>
+        <w:br/>
+      </w:r>
+      <w:r>
+        <w:t>Толпились, теснились, толкались,</w:t>
+      </w:r>
+      <w:r>
+        <w:br/>
+      </w:r>
+      <w:r>
+        <w:t>Другим не давая пройти.</w:t>
+      </w:r>
+    </w:p>
+    <w:p>
+      <w:r>
+        <w:t xml:space="preserve">Тагир с безымянными </w:t>
+      </w:r>
+      <w:r>
+        <w:t xml:space="preserve">обезьянами </w:t>
+      </w:r>
+      <w:r>
+        <w:t>собирает фрукты, чтобы поесть, сплетает венок и тапки из цветов, чтобы дойти к ручью</w:t>
+      </w:r>
+      <w:r>
+        <w:t xml:space="preserve"> и</w:t>
+      </w:r>
+      <w:r>
+        <w:t xml:space="preserve"> попить.</w:t>
+      </w:r>
+      <w:r>
+        <w:t xml:space="preserve"> После этого все уходят вверх по течению.</w:t>
+      </w:r>
+    </w:p>
+    <w:p>
+      <w:pPr>
+        <w:pStyle w:val="21"/>
+      </w:pPr>
+      <w:r>
+        <w:t>О</w:t>
+      </w:r>
+      <w:r>
+        <w:t xml:space="preserve">ни с веселым шумом гурьбой стали карабкаться в гору, к тому месту, откуда начинался поток. И здесь они увидели водопад. "Если бы среди нас нашелся кто-нибудь, кто решился бы </w:t>
+      </w:r>
+      <w:r>
         <w:lastRenderedPageBreak/>
-        <w:t>Камера потихоньку спускается из космоса через облака к земле.</w:t>
-      </w:r>
-    </w:p>
-    <w:p>
-      <w:pPr>
-        <w:pStyle w:val="21"/>
-      </w:pPr>
-      <w:r>
-        <w:t>"</w:t>
-      </w:r>
-      <w:r>
-        <w:t>На вершине Горы цветов и плодов стоял волшебный камень … Вокруг этого камня не росли деревья … однако там зеленела душистая трава и цвели чудесные цветы чжи-лань, приносящие долголетие. Прошло много времени, и вот небо и благоухания земли, животворная энергия солнечных лучей и сияние луны словно вдохнули жизнь в скалу, и она зачала чудесный плод. Однажды скала эта раскололась и произвела на свет каменное яйцо величиной с мяч. Под действием ветра это яйцо постепенно развивалось и наконец превратилось в каменную обезьяну, наделенную всеми пятью органами чувств и четырьмя конечностями. Обезьяна сразу же выучилась карабкаться и бегать.</w:t>
-      </w:r>
-      <w:r>
-        <w:t>"</w:t>
-      </w:r>
-    </w:p>
-    <w:p>
-      <w:r>
-        <w:t>Н</w:t>
-      </w:r>
-      <w:r>
-        <w:t>а</w:t>
-      </w:r>
-      <w:r>
-        <w:t xml:space="preserve"> горе</w:t>
-      </w:r>
-      <w:r>
-        <w:t xml:space="preserve"> с табличкой "Уфа"</w:t>
-      </w:r>
-      <w:r>
-        <w:t xml:space="preserve"> стоит камень</w:t>
-      </w:r>
-      <w:r>
-        <w:t xml:space="preserve">. Постепенно в нем зарождается жизнь. </w:t>
-      </w:r>
-      <w:r>
-        <w:t xml:space="preserve">Камень начинает трястись. </w:t>
-      </w:r>
-      <w:r>
-        <w:t>Части камня отваливаются, постепенно из камня образовывается</w:t>
-      </w:r>
-      <w:r>
-        <w:t xml:space="preserve"> накачанная</w:t>
-      </w:r>
-      <w:r>
-        <w:t xml:space="preserve"> фигура</w:t>
-      </w:r>
-      <w:r>
-        <w:t xml:space="preserve"> без лица. </w:t>
-      </w:r>
-      <w:r>
-        <w:t xml:space="preserve">В какой-то момент камень </w:t>
-      </w:r>
-      <w:r>
-        <w:t>трескается и разваливается на несколько частей и из него вылупляется пузатая обезьяна с лицом Тагира.</w:t>
-      </w:r>
-      <w:r>
-        <w:t xml:space="preserve"> Пузо поет даме-даме</w:t>
+        <w:t>проникнуть через этот водный занавес,</w:t>
+      </w:r>
+      <w:r>
+        <w:t xml:space="preserve"> </w:t>
+      </w:r>
+      <w:r>
+        <w:t>и вернулся бы цел и невредим, мы сделали бы его своим царем.". Из толпы выскочила каменная обезьяна. "Я пойду! Я пойду!" – громко крикнула она.</w:t>
+      </w:r>
+      <w:r>
+        <w:t xml:space="preserve"> </w:t>
+      </w:r>
+      <w:r>
+        <w:t>Она зажмурила глаза, присела на корточки, затем распрямилась и одним прыжком перемахнула через струю водопада.</w:t>
+      </w:r>
+      <w:r>
+        <w:t xml:space="preserve"> </w:t>
+      </w:r>
+    </w:p>
+    <w:p>
+      <w:r>
+        <w:t xml:space="preserve">Все подходят к водопаду. </w:t>
+      </w:r>
+      <w:r>
+        <w:t>Обезьяны говоря</w:t>
+      </w:r>
+      <w:r>
+        <w:t>т</w:t>
+      </w:r>
+      <w:r>
+        <w:t>: "Вот бы кто-нибудь прыгнул в водопад, точно бы сделали его королем"</w:t>
       </w:r>
       <w:r>
         <w:t xml:space="preserve"> (</w:t>
       </w:r>
       <w:proofErr w:type="spellStart"/>
-      <w:proofErr w:type="gramStart"/>
-      <w:r>
-        <w:t>Мем:Тагир</w:t>
-      </w:r>
-      <w:proofErr w:type="gramEnd"/>
-      <w:r>
-        <w:t>:</w:t>
-      </w:r>
-      <w:r>
-        <w:t>Пузо</w:t>
-      </w:r>
-      <w:proofErr w:type="spellEnd"/>
-      <w:r>
-        <w:t xml:space="preserve"> даме-даме</w:t>
-      </w:r>
-      <w:r>
-        <w:t>)</w:t>
-      </w:r>
-      <w:r>
-        <w:t>.</w:t>
-      </w:r>
-    </w:p>
-    <w:p>
-      <w:pPr>
-        <w:pStyle w:val="21"/>
-      </w:pPr>
-      <w:r>
-        <w:t>"</w:t>
-      </w:r>
-      <w:r>
-        <w:t>Нефритовый император … милостиво промолвил: Создания, живущие там, внизу, появились в результате взаимодействия животворной силы неба и земли, и поэтому подобное событие не может вызывать удивления.</w:t>
-      </w:r>
-      <w:r>
-        <w:t>"</w:t>
-      </w:r>
-    </w:p>
-    <w:p>
-      <w:r>
-        <w:t>С неба все время смотрит Нефритовый Император</w:t>
-      </w:r>
-      <w:r>
-        <w:t xml:space="preserve"> Логвинов</w:t>
-      </w:r>
-      <w:r>
-        <w:t>. После вылупления он</w:t>
-      </w:r>
-      <w:r>
-        <w:t xml:space="preserve"> пожимает плечами</w:t>
-      </w:r>
-      <w:r>
-        <w:t xml:space="preserve"> говорит: "Вот он, </w:t>
-      </w:r>
-      <w:r>
-        <w:t xml:space="preserve">результат </w:t>
-      </w:r>
-      <w:r>
-        <w:t>взаимодействия животворной силы неба и земли</w:t>
-      </w:r>
-      <w:r>
-        <w:t>. Ну бывает." И пожимает плечами.</w:t>
-      </w:r>
-    </w:p>
-    <w:p>
-      <w:pPr>
-        <w:pStyle w:val="21"/>
-      </w:pPr>
-      <w:r>
-        <w:t>Между тем, обезьяна, живя в горах, научилась ходить, бегать и скакать. Она питалась травой и растениями, утоляла жажду из ручьев и источников, собирала горные цветы и отыскивала на деревьях плоды.</w:t>
-      </w:r>
-    </w:p>
-    <w:p>
-      <w:pPr>
-        <w:pStyle w:val="21"/>
-      </w:pPr>
-      <w:r>
-        <w:t>Взбирались они на деревья,</w:t>
-      </w:r>
-      <w:r>
-        <w:br/>
-      </w:r>
-      <w:r>
-        <w:t>В игре проводили все дни,</w:t>
-      </w:r>
-      <w:r>
-        <w:br/>
-      </w:r>
-      <w:r>
-        <w:t>Но Будду они почитали,</w:t>
-      </w:r>
-      <w:r>
-        <w:br/>
-      </w:r>
-      <w:r>
-        <w:t>И кланялись небу они.</w:t>
-      </w:r>
-    </w:p>
-    <w:p>
-      <w:pPr>
-        <w:pStyle w:val="21"/>
-      </w:pPr>
-      <w:r>
-        <w:t>Карабкались резво по веткам,</w:t>
-      </w:r>
-      <w:r>
-        <w:br/>
-      </w:r>
-      <w:r>
-        <w:t>И в ямы бросались стремглав,</w:t>
-      </w:r>
-      <w:r>
-        <w:br/>
-      </w:r>
-      <w:r>
-        <w:t>Песчаные строили башни</w:t>
-      </w:r>
-      <w:r>
-        <w:br/>
-      </w:r>
-      <w:r>
-        <w:t>И туфли сплетали из трав.</w:t>
-      </w:r>
-    </w:p>
-    <w:p>
-      <w:pPr>
-        <w:pStyle w:val="21"/>
-      </w:pPr>
-      <w:r>
-        <w:t>Искали плодов они вкусных,</w:t>
-      </w:r>
-      <w:r>
-        <w:br/>
-      </w:r>
-      <w:r>
-        <w:t>Красивых цветов для венка,</w:t>
-      </w:r>
-      <w:r>
-        <w:br/>
-      </w:r>
-      <w:r>
-        <w:t>Купались они и плескались</w:t>
-      </w:r>
-      <w:r>
-        <w:br/>
-      </w:r>
-      <w:r>
-        <w:t>В прозрачной воде родника;</w:t>
-      </w:r>
-    </w:p>
-    <w:p>
-      <w:pPr>
-        <w:pStyle w:val="21"/>
-      </w:pPr>
-      <w:r>
-        <w:t>Чесались, ища насекомых,</w:t>
-      </w:r>
-      <w:r>
-        <w:br/>
-      </w:r>
-      <w:r>
-        <w:t>И блох выгрызали в шерсти,</w:t>
-      </w:r>
-      <w:r>
-        <w:br/>
-      </w:r>
-      <w:r>
-        <w:t>Толпились, теснились, толкались,</w:t>
-      </w:r>
-      <w:r>
-        <w:br/>
-      </w:r>
-      <w:r>
-        <w:t>Другим не давая пройти.</w:t>
-      </w:r>
-    </w:p>
-    <w:p>
-      <w:r>
-        <w:t xml:space="preserve">Тагир с безымянными </w:t>
-      </w:r>
-      <w:r>
-        <w:t xml:space="preserve">обезьянами </w:t>
-      </w:r>
-      <w:r>
-        <w:t>собирает фрукты, чтобы поесть, сплетает венок и тапки из цветов, чтобы дойти к ручью</w:t>
-      </w:r>
-      <w:r>
-        <w:t xml:space="preserve"> и</w:t>
-      </w:r>
-      <w:r>
-        <w:t xml:space="preserve"> попить.</w:t>
-      </w:r>
-      <w:r>
-        <w:t xml:space="preserve"> После этого все уходят вверх по течению.</w:t>
-      </w:r>
-    </w:p>
-    <w:p>
-      <w:pPr>
-        <w:pStyle w:val="21"/>
-      </w:pPr>
-      <w:r>
-        <w:t>О</w:t>
-      </w:r>
-      <w:r>
-        <w:t>ни с веселым шумом гурьбой стали карабкаться в гору, к тому месту, откуда начинался поток. И здесь они увидели водопад. "Если бы среди нас нашелся кто-нибудь, кто решился бы проникнуть через этот водный занавес,</w:t>
-      </w:r>
-      <w:r>
-        <w:t xml:space="preserve"> </w:t>
-      </w:r>
-      <w:r>
-        <w:t>и вернулся бы цел и невредим, мы сделали бы его своим царем.". Из толпы выскочила каменная обезьяна. "Я пойду! Я пойду!" – громко крикнула она.</w:t>
-      </w:r>
-      <w:r>
-        <w:t xml:space="preserve"> </w:t>
-      </w:r>
-      <w:r>
-        <w:t xml:space="preserve">Она </w:t>
-      </w:r>
-      <w:r>
-        <w:lastRenderedPageBreak/>
-        <w:t>зажмурила глаза, присела на корточки, затем распрямилась и одним прыжком перемахнула через струю водопада.</w:t>
-      </w:r>
-      <w:r>
-        <w:t xml:space="preserve"> </w:t>
-      </w:r>
-    </w:p>
-    <w:p>
-      <w:r>
-        <w:t xml:space="preserve">Все подходят к водопаду. </w:t>
-      </w:r>
-      <w:r>
-        <w:t>Обезьяны говоря</w:t>
-      </w:r>
-      <w:r>
-        <w:t>т</w:t>
-      </w:r>
-      <w:r>
-        <w:t>: "Вот бы кто-нибудь прыгнул в водопад, точно бы сделали его королем"</w:t>
-      </w:r>
-      <w:r>
-        <w:t xml:space="preserve"> (</w:t>
-      </w:r>
-      <w:proofErr w:type="spellStart"/>
-      <w:proofErr w:type="gramStart"/>
-      <w:r>
-        <w:t>Мем:Другое</w:t>
-      </w:r>
-      <w:proofErr w:type="gramEnd"/>
-      <w:r>
-        <w:t>:Шариков</w:t>
+      <w:r>
+        <w:t>Мем:Другое:Шариков</w:t>
       </w:r>
       <w:proofErr w:type="spellEnd"/>
       <w:r>
@@ -2349,15 +2338,7 @@
         <w:t>Aga</w:t>
       </w:r>
       <w:r>
-        <w:t>" (</w:t>
-      </w:r>
-      <w:proofErr w:type="gramStart"/>
-      <w:r>
-        <w:t>Мем:Тагир</w:t>
-      </w:r>
-      <w:proofErr w:type="gramEnd"/>
-      <w:r>
-        <w:t>:</w:t>
+        <w:t>" (Мем:Тагир:</w:t>
       </w:r>
       <w:r>
         <w:t>7тв смайлы</w:t>
@@ -2406,13 +2387,8 @@
         </w:rPr>
         <w:t>oh</w:t>
       </w:r>
-      <w:proofErr w:type="gramStart"/>
-      <w:r>
-        <w:t>, )</w:t>
-      </w:r>
-      <w:proofErr w:type="gramEnd"/>
-      <w:r>
-        <w:t>) и т.д.</w:t>
+      <w:r>
+        <w:t>, )) и т.д.</w:t>
       </w:r>
       <w:r>
         <w:t xml:space="preserve"> </w:t>
@@ -2547,15 +2523,7 @@
       </w:r>
       <w:proofErr w:type="spellEnd"/>
       <w:r>
-        <w:t xml:space="preserve"> умирать не хочется </w:t>
-      </w:r>
-      <w:proofErr w:type="gramStart"/>
-      <w:r>
-        <w:t>вообще(</w:t>
-      </w:r>
-      <w:proofErr w:type="gramEnd"/>
-      <w:r>
-        <w:t>("</w:t>
+        <w:t xml:space="preserve"> умирать не хочется вообще(("</w:t>
       </w:r>
       <w:r>
         <w:t xml:space="preserve">. </w:t>
@@ -2615,13 +2583,8 @@
         <w:t xml:space="preserve"> (</w:t>
       </w:r>
       <w:proofErr w:type="spellStart"/>
-      <w:proofErr w:type="gramStart"/>
-      <w:r>
-        <w:t>Мем:Другое</w:t>
-      </w:r>
-      <w:proofErr w:type="gramEnd"/>
-      <w:r>
-        <w:t>:Ооо</w:t>
+      <w:r>
+        <w:t>Мем:Другое:Ооо</w:t>
       </w:r>
       <w:proofErr w:type="spellEnd"/>
       <w:r>
@@ -2637,13 +2600,8 @@
         <w:t>садится на велосипед (</w:t>
       </w:r>
       <w:proofErr w:type="spellStart"/>
-      <w:proofErr w:type="gramStart"/>
-      <w:r>
-        <w:t>Мем:Тагир</w:t>
-      </w:r>
-      <w:proofErr w:type="gramEnd"/>
-      <w:r>
-        <w:t>:Велосипед</w:t>
+      <w:r>
+        <w:t>Мем:Тагир:Велосипед</w:t>
       </w:r>
       <w:proofErr w:type="spellEnd"/>
       <w:r>
@@ -2680,11 +2638,11 @@
         <w:t xml:space="preserve"> </w:t>
       </w:r>
       <w:r>
-        <w:t xml:space="preserve">Приблизившись к ним, Царь обезьян стал проделывать всевозможные штуки. Это так напугало людей, что они побросали свои корзины и сети и разбежались кто куда. Лишь один из них от страха не смог бежать. Царь обезьян поймал его, сорвал с него одежду и нарядился, как это делают люди. Затем он с важным видом отправился разгуливать по городам и селениям, площадям и рынкам. Он </w:t>
+        <w:t xml:space="preserve">Приблизившись к ним, Царь обезьян стал проделывать всевозможные штуки. Это так напугало людей, что они побросали свои корзины и сети и разбежались кто куда. Лишь один из них от страха не смог бежать. Царь </w:t>
       </w:r>
       <w:r>
         <w:lastRenderedPageBreak/>
-        <w:t>перенял манеры и привычки людей, научился их языку. Утром он вставал и завтракал, вечером ложился спать. Все его помыслы были устремлены к тому, чтобы найти бессмертных и узнать у них секрет вечной юности.</w:t>
+        <w:t>обезьян поймал его, сорвал с него одежду и нарядился, как это делают люди. Затем он с важным видом отправился разгуливать по городам и селениям, площадям и рынкам. Он перенял манеры и привычки людей, научился их языку. Утром он вставал и завтракал, вечером ложился спать. Все его помыслы были устремлены к тому, чтобы найти бессмертных и узнать у них секрет вечной юности.</w:t>
       </w:r>
     </w:p>
     <w:p>
@@ -2753,13 +2711,8 @@
         <w:t xml:space="preserve"> (</w:t>
       </w:r>
       <w:proofErr w:type="spellStart"/>
-      <w:proofErr w:type="gramStart"/>
-      <w:r>
-        <w:t>Мем:Другое</w:t>
-      </w:r>
-      <w:proofErr w:type="gramEnd"/>
-      <w:r>
-        <w:t>:Ооо</w:t>
+      <w:r>
+        <w:t>Мем:Другое:Ооо</w:t>
       </w:r>
       <w:proofErr w:type="spellEnd"/>
       <w:r>
@@ -2887,13 +2840,8 @@
         <w:t xml:space="preserve"> (</w:t>
       </w:r>
       <w:proofErr w:type="spellStart"/>
-      <w:proofErr w:type="gramStart"/>
-      <w:r>
-        <w:t>Мем:Тагир</w:t>
-      </w:r>
-      <w:proofErr w:type="gramEnd"/>
-      <w:r>
-        <w:t>:Велосипед</w:t>
+      <w:r>
+        <w:t>Мем:Тагир:Велосипед</w:t>
       </w:r>
       <w:proofErr w:type="spellEnd"/>
       <w:r>
@@ -3041,6 +2989,7 @@
     </w:p>
     <w:p>
       <w:r>
+        <w:lastRenderedPageBreak/>
         <w:t xml:space="preserve">Ученики стали учить Тагира, как вести себя в обществе. Увы, это не помогло, поэтому "стримы </w:t>
       </w:r>
       <w:proofErr w:type="spellStart"/>
@@ -3063,21 +3012,12 @@
         <w:t xml:space="preserve"> (</w:t>
       </w:r>
       <w:proofErr w:type="spellStart"/>
-      <w:proofErr w:type="gramStart"/>
-      <w:r>
-        <w:t>Мем:Тагир</w:t>
-      </w:r>
-      <w:proofErr w:type="gramEnd"/>
-      <w:r>
-        <w:t>:Стримы</w:t>
-      </w:r>
-      <w:proofErr w:type="spellEnd"/>
-      <w:r>
-        <w:t xml:space="preserve"> не </w:t>
-      </w:r>
-      <w:r>
-        <w:lastRenderedPageBreak/>
-        <w:t>рекомендую)</w:t>
+      <w:r>
+        <w:t>Мем:Тагир:Стримы</w:t>
+      </w:r>
+      <w:proofErr w:type="spellEnd"/>
+      <w:r>
+        <w:t xml:space="preserve"> не рекомендую)</w:t>
       </w:r>
       <w:r>
         <w:t xml:space="preserve">. </w:t>
@@ -3116,13 +3056,8 @@
         <w:t xml:space="preserve"> говорят Тагиру, что он малолетний дебил (</w:t>
       </w:r>
       <w:proofErr w:type="spellStart"/>
-      <w:proofErr w:type="gramStart"/>
-      <w:r>
-        <w:t>Мем:Другое</w:t>
-      </w:r>
-      <w:proofErr w:type="gramEnd"/>
-      <w:r>
-        <w:t>:Малолетний</w:t>
+      <w:r>
+        <w:t>Мем:Другое:Малолетний</w:t>
       </w:r>
       <w:proofErr w:type="spellEnd"/>
       <w:r>
@@ -3206,13 +3141,8 @@
         <w:t xml:space="preserve"> надел Тагиру на голову трусы марки "Кельвин Кляйн" (</w:t>
       </w:r>
       <w:proofErr w:type="spellStart"/>
-      <w:proofErr w:type="gramStart"/>
-      <w:r>
-        <w:t>Мем:Тагир</w:t>
-      </w:r>
-      <w:proofErr w:type="gramEnd"/>
-      <w:r>
-        <w:t>:Кельвин</w:t>
+      <w:r>
+        <w:t>Мем:Тагир:Кельвин</w:t>
       </w:r>
       <w:proofErr w:type="spellEnd"/>
       <w:r>
@@ -3390,15 +3320,163 @@
       </w:r>
       <w:proofErr w:type="spellEnd"/>
       <w:r>
+        <w:t xml:space="preserve"> (Мем:Тагир:7тв смайлы)</w:t>
+      </w:r>
+      <w:r>
+        <w:t>.</w:t>
+      </w:r>
+      <w:r>
+        <w:t xml:space="preserve"> </w:t>
+      </w:r>
+    </w:p>
+    <w:p>
+      <w:r>
+        <w:t xml:space="preserve">Вдруг приходит </w:t>
+      </w:r>
+      <w:proofErr w:type="spellStart"/>
+      <w:r>
+        <w:t>Лейтер</w:t>
+      </w:r>
+      <w:proofErr w:type="spellEnd"/>
+      <w:r>
+        <w:t xml:space="preserve">, разгоняет учеников, а Тагиру говорит отправляться домой. </w:t>
+      </w:r>
+      <w:r>
+        <w:t xml:space="preserve">Тагир хочет отблагодарить учителя, но </w:t>
+      </w:r>
+      <w:proofErr w:type="spellStart"/>
+      <w:r>
+        <w:t>Лейтер</w:t>
+      </w:r>
+      <w:proofErr w:type="spellEnd"/>
+      <w:r>
+        <w:t xml:space="preserve"> говорит: "</w:t>
+      </w:r>
+      <w:r>
+        <w:t>Какие там еще милости? Мне хотелось бы лишь одного: чтобы ты не натворил какой-нибудь беды и меня в нее не впутал!</w:t>
+      </w:r>
+      <w:r>
+        <w:t xml:space="preserve"> </w:t>
+      </w:r>
+      <w:r>
+        <w:t>Я уверен в том, что в этих твоих странствованиях тебя ждет немало злоключений. Однако какую-бы беду ты ни натворил, я запрещаю тебе даже упоминать, что ты был моим учеником. И если только я узнаю, что ты хоть намекнул на это, я сдеру с тебя, обезьяна, шкуру и разрежу тебя на куски, а душу твою спущу в преисподнюю, где она и останется на веки-вечные, без всякой надежды на перевоплощение!</w:t>
+      </w:r>
+      <w:r>
+        <w:t>"</w:t>
+      </w:r>
+      <w:r>
+        <w:t>.</w:t>
+      </w:r>
+    </w:p>
+    <w:p>
+      <w:r>
+        <w:t>Тагир говорит: "Не беспокойтесь, друзей на стриме не смотрим!</w:t>
+      </w:r>
+      <w:r>
+        <w:t xml:space="preserve"> Скажу, что в википедии прочитал!</w:t>
+      </w:r>
+      <w:r>
+        <w:t>"</w:t>
+      </w:r>
+      <w:r>
         <w:t xml:space="preserve"> (</w:t>
       </w:r>
-      <w:proofErr w:type="gramStart"/>
-      <w:r>
-        <w:t>Мем:Тагир</w:t>
-      </w:r>
-      <w:proofErr w:type="gramEnd"/>
-      <w:r>
-        <w:t>:7тв смайлы)</w:t>
+      <w:proofErr w:type="spellStart"/>
+      <w:r>
+        <w:t>Мем:Тагир:Пересказ</w:t>
+      </w:r>
+      <w:proofErr w:type="spellEnd"/>
+      <w:r>
+        <w:t xml:space="preserve"> википедии)</w:t>
+      </w:r>
+      <w:r>
+        <w:t xml:space="preserve">. </w:t>
+      </w:r>
+      <w:r>
+        <w:t xml:space="preserve">Встав на </w:t>
+      </w:r>
+      <w:r>
+        <w:t xml:space="preserve">облачный </w:t>
+      </w:r>
+      <w:r>
+        <w:t>велосипед без седла и педалей</w:t>
+      </w:r>
+      <w:r>
+        <w:t xml:space="preserve"> (</w:t>
+      </w:r>
+      <w:proofErr w:type="spellStart"/>
+      <w:r>
+        <w:t>Мем:Тагир:Велосипед</w:t>
+      </w:r>
+      <w:proofErr w:type="spellEnd"/>
+      <w:r>
+        <w:t>)</w:t>
+      </w:r>
+      <w:r>
+        <w:t>, Тагир полетел на Уфа-гору.</w:t>
+      </w:r>
+    </w:p>
+    <w:p>
+      <w:pPr>
+        <w:pStyle w:val="2"/>
+      </w:pPr>
+      <w:bookmarkStart w:id="6" w:name="_Toc192702144"/>
+      <w:r>
+        <w:t>Глава 3</w:t>
+      </w:r>
+      <w:bookmarkEnd w:id="6"/>
+    </w:p>
+    <w:p>
+      <w:pPr>
+        <w:pStyle w:val="21"/>
+      </w:pPr>
+      <w:r>
+        <w:t>"</w:t>
+      </w:r>
+      <w:r>
+        <w:t>Дети мои!</w:t>
+      </w:r>
+      <w:r>
+        <w:t>"</w:t>
+      </w:r>
+      <w:r>
+        <w:t xml:space="preserve"> – позвал Сунь У-кун. – </w:t>
+      </w:r>
+      <w:r>
+        <w:t>"</w:t>
+      </w:r>
+      <w:r>
+        <w:t>Я вернулся домой.</w:t>
+      </w:r>
+      <w:r>
+        <w:t xml:space="preserve">" </w:t>
+      </w:r>
+      <w:r>
+        <w:t>В тот же миг из всех расщелин скалы, из травы и кустарников повыскакивали тысячи обезьян, больших и малых. Они окружили Прекрасного царя обезьян и, земно кланяясь ему, восклицали:</w:t>
+      </w:r>
+      <w:r>
+        <w:t xml:space="preserve"> "</w:t>
+      </w:r>
+      <w:r>
+        <w:t>Великий царь! Вы совсем забыли о нас! Как же могли вы бросить нас на произвол судьбы на такое долгое время. Сейчас нам житья не стало от злого духа. Он хочет отобрать у нас Пещеру водного занавеса, но мы боремся с ним не на жизнь, а на смерть. За это время этот негодяй отобрал у нас все имущество, отнял детей и довел до того, что мы все время должны сторожить наше жилище, не смыкая глаз ни днем, ни ночью. Как хорошо, что вы наконец вернулись. А не будь вас еще год-два, мы все и наша пещера оказались бы в чужих руках!</w:t>
+      </w:r>
+      <w:r>
+        <w:t>"</w:t>
+      </w:r>
+    </w:p>
+    <w:p>
+      <w:r>
+        <w:lastRenderedPageBreak/>
+        <w:t xml:space="preserve">Прилетев на гору-Уфу, </w:t>
+      </w:r>
+      <w:r>
+        <w:t>Тагир находит плачущих обезьян. Обезьяны рассказывают, что их терроризирует Демон-Сосед.</w:t>
+      </w:r>
+      <w:r>
+        <w:t xml:space="preserve"> </w:t>
+      </w:r>
+      <w:r>
+        <w:t>Пройдя на звук дрели, Тагир находит гору Демона-Соседа, избивает его подручных, а потом и самого Демона-Соседа</w:t>
       </w:r>
       <w:r>
         <w:t>.</w:t>
@@ -3406,428 +3484,241 @@
       <w:r>
         <w:t xml:space="preserve"> </w:t>
       </w:r>
-    </w:p>
-    <w:p>
-      <w:r>
-        <w:t xml:space="preserve">Вдруг приходит </w:t>
-      </w:r>
-      <w:proofErr w:type="spellStart"/>
-      <w:r>
-        <w:t>Лейтер</w:t>
-      </w:r>
-      <w:proofErr w:type="spellEnd"/>
-      <w:r>
-        <w:t xml:space="preserve">, разгоняет учеников, а Тагиру говорит отправляться домой. </w:t>
-      </w:r>
-      <w:r>
-        <w:t xml:space="preserve">Тагир хочет отблагодарить учителя, но </w:t>
-      </w:r>
-      <w:proofErr w:type="spellStart"/>
-      <w:r>
-        <w:t>Лейтер</w:t>
-      </w:r>
-      <w:proofErr w:type="spellEnd"/>
-      <w:r>
-        <w:t xml:space="preserve"> говорит: "</w:t>
-      </w:r>
-      <w:r>
-        <w:t>Какие там еще милости? Мне хотелось бы лишь одного: чтобы ты не натворил какой-нибудь беды и меня в нее не впутал!</w:t>
+      <w:r>
+        <w:t>П</w:t>
+      </w:r>
+      <w:r>
+        <w:t xml:space="preserve">осле </w:t>
+      </w:r>
+      <w:r>
+        <w:t>этого Тагир</w:t>
+      </w:r>
+      <w:r>
+        <w:t xml:space="preserve"> освобождает друзей-обезьян</w:t>
+      </w:r>
+      <w:r>
+        <w:t>, забирает боевую дрель Демона-Соседа и возвращается домой.</w:t>
       </w:r>
       <w:r>
         <w:t xml:space="preserve"> </w:t>
       </w:r>
       <w:r>
-        <w:t>Я уверен в том, что в этих твоих странствованиях тебя ждет немало злоключений. Однако какую-бы беду ты ни натворил, я запрещаю тебе даже упоминать, что ты был моим учеником. И если только я узнаю, что ты хоть намекнул на это, я сдеру с тебя, обезьяна, шкуру и разрежу тебя на куски, а душу твою спущу в преисподнюю, где она и останется на веки-вечные, без всякой надежды на перевоплощение!</w:t>
-      </w:r>
+        <w:t>В</w:t>
+      </w:r>
+      <w:r>
+        <w:t>се радуются</w:t>
+      </w:r>
+      <w:r>
+        <w:t>, а Тагир начинает обучать других обезьян военному делу.</w:t>
+      </w:r>
+    </w:p>
+    <w:p>
+      <w:pPr>
+        <w:pStyle w:val="21"/>
+      </w:pPr>
       <w:r>
         <w:t>"</w:t>
       </w:r>
       <w:r>
+        <w:t>Наши забавы</w:t>
+      </w:r>
+      <w:r>
+        <w:t>"</w:t>
+      </w:r>
+      <w:r>
+        <w:t xml:space="preserve">, – сказал он, – </w:t>
+      </w:r>
+      <w:r>
+        <w:t>"</w:t>
+      </w:r>
+      <w:r>
+        <w:t>могут принять за военные приготовления. И тогда какой-нибудь правитель людей, птиц или животных подумает, что мы замышляем что-то недоброе и обвинит в том, что мы готовим войну. Как же мы будем защищаться? Ведь вы вооружены только одними бамбуковыми пиками да деревянными мечами! Надо иметь острые мечи, алебарды, трезубцы – настоящее оружие: только тогда мы будем жить спокойно. Но где достать все это?</w:t>
+      </w:r>
+      <w:r>
+        <w:t>"</w:t>
+      </w:r>
+    </w:p>
+    <w:p>
+      <w:r>
+        <w:t>В какой-то момент Тагир осознал, что, если ты готовишься воевать, сосе</w:t>
+      </w:r>
+      <w:r>
+        <w:t xml:space="preserve">ди могут подумать, что воевать ты готовишься с ними, после чего снесут тебе лицо. </w:t>
+      </w:r>
+      <w:r>
+        <w:t xml:space="preserve">Это встревожило Тагира и он отправился в </w:t>
+      </w:r>
+      <w:r>
+        <w:t>Стерлитамак</w:t>
+      </w:r>
+      <w:r>
+        <w:t>,</w:t>
+      </w:r>
+      <w:r>
+        <w:t xml:space="preserve"> чтобы добыть оружия.</w:t>
+      </w:r>
+      <w:r>
+        <w:t xml:space="preserve"> </w:t>
+      </w:r>
+      <w:r>
+        <w:t>Там он пришел в бар</w:t>
+      </w:r>
+      <w:r>
+        <w:t>, дунул самокрутку</w:t>
+      </w:r>
+      <w:r>
+        <w:t xml:space="preserve"> (</w:t>
+      </w:r>
+      <w:proofErr w:type="spellStart"/>
+      <w:r>
+        <w:t>Мем:Тагир:Бармен</w:t>
+      </w:r>
+      <w:proofErr w:type="spellEnd"/>
+      <w:r>
+        <w:t xml:space="preserve"> и самокрутка)</w:t>
+      </w:r>
+      <w:r>
+        <w:t xml:space="preserve">, да так, что дым опутал весь город. </w:t>
+      </w:r>
+    </w:p>
+    <w:p>
+      <w:r>
+        <w:t>И пока все жители лежали и хихикали, Тагир, тоже хихикая,</w:t>
+      </w:r>
+      <w:r>
+        <w:t xml:space="preserve"> нашел арсенал и увидел там кучу оружия.</w:t>
+      </w:r>
+      <w:r>
+        <w:t xml:space="preserve"> Понял, что сам все не утащит, Тагир достал из трусов волосинку, подбросил ее и крикнул </w:t>
+      </w:r>
+      <w:r>
+        <w:t>"Превратись!"</w:t>
+      </w:r>
+      <w:r>
+        <w:t xml:space="preserve">. </w:t>
+      </w:r>
+      <w:r>
+        <w:t>Тут-же волосинка превратилась в толпу обезьян</w:t>
+      </w:r>
+      <w:r>
+        <w:t>, каждая из которых схватила столько оружия, сколько смогла унести.</w:t>
+      </w:r>
+      <w:r>
+        <w:t xml:space="preserve"> После этого все обезьяны запрыгнули на облачный велосипед без седла и педалей</w:t>
+      </w:r>
+      <w:r>
+        <w:t xml:space="preserve"> (</w:t>
+      </w:r>
+      <w:proofErr w:type="spellStart"/>
+      <w:r>
+        <w:t>Мем:Тагир:Велосипед</w:t>
+      </w:r>
+      <w:proofErr w:type="spellEnd"/>
+      <w:r>
+        <w:t>)</w:t>
+      </w:r>
+      <w:r>
+        <w:t xml:space="preserve"> и полетели на гору-Уфу</w:t>
+      </w:r>
+      <w:r>
         <w:t>.</w:t>
       </w:r>
     </w:p>
     <w:p>
       <w:r>
-        <w:t>Тагир говорит: "Не беспокойтесь, друзей на стриме не смотрим!</w:t>
-      </w:r>
-      <w:r>
-        <w:t xml:space="preserve"> Скажу, что в википедии прочитал!</w:t>
+        <w:t>Пр</w:t>
+      </w:r>
+      <w:r>
+        <w:t>и</w:t>
+      </w:r>
+      <w:r>
+        <w:t>летев</w:t>
+      </w:r>
+      <w:r>
+        <w:t xml:space="preserve"> на гору-Уфу</w:t>
+      </w:r>
+      <w:r>
+        <w:t xml:space="preserve">, хихикающий Тагир </w:t>
+      </w:r>
+      <w:proofErr w:type="spellStart"/>
+      <w:r>
+        <w:t>схлопнул</w:t>
+      </w:r>
+      <w:proofErr w:type="spellEnd"/>
+      <w:r>
+        <w:t xml:space="preserve"> волшебных обезьянок обратно в волос, засунул его обратно в трусы</w:t>
+      </w:r>
+      <w:r>
+        <w:t>,</w:t>
+      </w:r>
+      <w:r>
+        <w:t xml:space="preserve"> позвал других обезьян</w:t>
+      </w:r>
+      <w:r>
+        <w:t xml:space="preserve"> и</w:t>
+      </w:r>
+      <w:r>
+        <w:t xml:space="preserve"> выда</w:t>
+      </w:r>
+      <w:r>
+        <w:t>л</w:t>
+      </w:r>
+      <w:r>
+        <w:t xml:space="preserve"> им оружие.</w:t>
+      </w:r>
+      <w:r>
+        <w:t xml:space="preserve"> Узнав об этом, все соседи</w:t>
+      </w:r>
+      <w:r>
+        <w:t xml:space="preserve"> пришли дружит</w:t>
+      </w:r>
+      <w:r>
+        <w:t>ь</w:t>
+      </w:r>
+      <w:r>
+        <w:t xml:space="preserve">ся с Тагиром, ибо боялись, что он в приступе свойственной ему агрессии пойдет со всеми драться. </w:t>
+      </w:r>
+    </w:p>
+    <w:p>
+      <w:pPr>
+        <w:pStyle w:val="21"/>
+      </w:pPr>
+      <w:r>
+        <w:t>С этих пор обезьяны ежедневно обучались владению оружием и совершали боевые походы.</w:t>
+      </w:r>
+      <w:r>
+        <w:t xml:space="preserve"> </w:t>
+      </w:r>
+      <w:r>
+        <w:t>И вот как-то раз, любуясь всем происходящим, Прекрасный царь обезьян вдруг обратился к своим подданным:</w:t>
+      </w:r>
+      <w:r>
+        <w:t xml:space="preserve"> "</w:t>
+      </w:r>
+      <w:r>
+        <w:t>Ну что же, вы, кажется, научились обращаться с оружием, умеете стрелять из лука и арбалета. Только вот мой меч мне не особенно нравится, какой-то он большой и нескладный. Не знаю даже, как мне быть.</w:t>
       </w:r>
       <w:r>
         <w:t>"</w:t>
       </w:r>
-      <w:r>
-        <w:t xml:space="preserve"> (</w:t>
-      </w:r>
-      <w:proofErr w:type="spellStart"/>
-      <w:proofErr w:type="gramStart"/>
-      <w:r>
-        <w:t>Мем:Тагир</w:t>
-      </w:r>
-      <w:proofErr w:type="gramEnd"/>
-      <w:r>
-        <w:t>:Пересказ</w:t>
-      </w:r>
-      <w:proofErr w:type="spellEnd"/>
-      <w:r>
-        <w:t xml:space="preserve"> википедии)</w:t>
-      </w:r>
-      <w:r>
-        <w:t xml:space="preserve">. </w:t>
-      </w:r>
-      <w:r>
-        <w:t xml:space="preserve">Встав на </w:t>
-      </w:r>
-      <w:r>
-        <w:t xml:space="preserve">облачный </w:t>
-      </w:r>
-      <w:r>
-        <w:t>велосипед без седла и педалей</w:t>
-      </w:r>
-      <w:r>
-        <w:t xml:space="preserve"> (</w:t>
-      </w:r>
-      <w:proofErr w:type="spellStart"/>
-      <w:proofErr w:type="gramStart"/>
-      <w:r>
-        <w:t>Мем:Тагир</w:t>
-      </w:r>
-      <w:proofErr w:type="gramEnd"/>
-      <w:r>
-        <w:t>:Велосипед</w:t>
-      </w:r>
-      <w:proofErr w:type="spellEnd"/>
-      <w:r>
-        <w:t>)</w:t>
-      </w:r>
-      <w:r>
-        <w:t>, Тагир полетел на Уфа-гору.</w:t>
-      </w:r>
-    </w:p>
-    <w:p>
-      <w:pPr>
-        <w:pStyle w:val="2"/>
-      </w:pPr>
-      <w:bookmarkStart w:id="6" w:name="_Toc192702144"/>
-      <w:r>
-        <w:t>Глава 3</w:t>
-      </w:r>
-      <w:bookmarkEnd w:id="6"/>
-    </w:p>
-    <w:p>
-      <w:pPr>
-        <w:pStyle w:val="21"/>
-      </w:pPr>
-      <w:r>
-        <w:t>"</w:t>
-      </w:r>
-      <w:r>
-        <w:t>Дети мои!</w:t>
-      </w:r>
-      <w:r>
-        <w:t>"</w:t>
-      </w:r>
-      <w:r>
-        <w:t xml:space="preserve"> – позвал Сунь У-кун. – </w:t>
-      </w:r>
-      <w:r>
-        <w:t>"</w:t>
-      </w:r>
-      <w:r>
-        <w:t>Я вернулся домой.</w:t>
-      </w:r>
-      <w:r>
-        <w:t xml:space="preserve">" </w:t>
-      </w:r>
-      <w:r>
-        <w:t>В тот же миг из всех расщелин скалы, из травы и кустарников повыскакивали тысячи обезьян, больших и малых. Они окружили Прекрасного царя обезьян и, земно кланяясь ему, восклицали:</w:t>
-      </w:r>
-      <w:r>
-        <w:t xml:space="preserve"> "</w:t>
-      </w:r>
-      <w:r>
-        <w:t>Великий царь! Вы совсем забыли о нас! Как же могли вы бросить нас на произвол судьбы на такое долгое время. Сейчас нам житья не стало от злого духа. Он хочет отобрать у нас Пещеру водного занавеса, но мы боремся с ним не на жизнь, а на смерть. За это время этот негодяй отобрал у нас все имущество, отнял детей и довел до того, что мы все время должны сторожить наше жилище, не смыкая глаз ни днем, ни ночью. Как хорошо, что вы наконец вернулись. А не будь вас еще год-два, мы все и наша пещера оказались бы в чужих руках!</w:t>
-      </w:r>
-      <w:r>
-        <w:t>"</w:t>
-      </w:r>
-    </w:p>
-    <w:p>
-      <w:r>
-        <w:t xml:space="preserve">Прилетев на гору-Уфу, </w:t>
-      </w:r>
-      <w:r>
-        <w:t>Тагир находит плачущих обезьян. Обезьяны рассказывают, что их терроризирует Демон-Сосед.</w:t>
-      </w:r>
-      <w:r>
-        <w:t xml:space="preserve"> </w:t>
-      </w:r>
-      <w:r>
-        <w:t xml:space="preserve">Пройдя на звук дрели, Тагир находит гору Демона-Соседа, избивает </w:t>
-      </w:r>
-      <w:r>
-        <w:lastRenderedPageBreak/>
-        <w:t>его подручных, а потом и самого Демона-Соседа</w:t>
+    </w:p>
+    <w:p>
+      <w:r>
+        <w:t>Наблюдая за другими вооруженными обезьянами</w:t>
+      </w:r>
+      <w:r>
+        <w:t xml:space="preserve">, Тагир загрустил, ибо ему не нравилась его боевая дрель. </w:t>
+      </w:r>
+      <w:r>
+        <w:t xml:space="preserve">Встал он, спрыгнул с горы-Уфы и нырнул прямо на дно реки </w:t>
+      </w:r>
+      <w:r>
+        <w:t>Агидель</w:t>
       </w:r>
       <w:r>
         <w:t>.</w:t>
       </w:r>
       <w:r>
-        <w:t xml:space="preserve"> </w:t>
-      </w:r>
-      <w:r>
-        <w:t>П</w:t>
-      </w:r>
-      <w:r>
-        <w:t xml:space="preserve">осле </w:t>
-      </w:r>
-      <w:r>
-        <w:t>этого Тагир</w:t>
-      </w:r>
-      <w:r>
-        <w:t xml:space="preserve"> освобождает друзей-обезьян</w:t>
-      </w:r>
-      <w:r>
-        <w:t>, забирает боевую дрель Демона-Соседа и возвращается домой.</w:t>
-      </w:r>
-      <w:r>
-        <w:t xml:space="preserve"> </w:t>
-      </w:r>
-      <w:r>
-        <w:t>В</w:t>
-      </w:r>
-      <w:r>
-        <w:t>се радуются</w:t>
-      </w:r>
-      <w:r>
-        <w:t>, а Тагир начинает обучать других обезьян военному делу.</w:t>
-      </w:r>
-    </w:p>
-    <w:p>
-      <w:pPr>
-        <w:pStyle w:val="21"/>
-      </w:pPr>
-      <w:r>
-        <w:t>"</w:t>
-      </w:r>
-      <w:r>
-        <w:t>Наши забавы</w:t>
-      </w:r>
-      <w:r>
-        <w:t>"</w:t>
-      </w:r>
-      <w:r>
-        <w:t xml:space="preserve">, – сказал он, – </w:t>
-      </w:r>
-      <w:r>
-        <w:t>"</w:t>
-      </w:r>
-      <w:r>
-        <w:t>могут принять за военные приготовления. И тогда какой-нибудь правитель людей, птиц или животных подумает, что мы замышляем что-то недоброе и обвинит в том, что мы готовим войну. Как же мы будем защищаться? Ведь вы вооружены только одними бамбуковыми пиками да деревянными мечами! Надо иметь острые мечи, алебарды, трезубцы – настоящее оружие: только тогда мы будем жить спокойно. Но где достать все это?</w:t>
-      </w:r>
-      <w:r>
-        <w:t>"</w:t>
-      </w:r>
-    </w:p>
-    <w:p>
-      <w:r>
-        <w:t>В какой-то момент Тагир осознал, что, если ты готовишься воевать, сосе</w:t>
-      </w:r>
-      <w:r>
-        <w:t xml:space="preserve">ди могут подумать, что воевать ты готовишься с ними, после чего снесут тебе лицо. </w:t>
-      </w:r>
-      <w:r>
-        <w:t xml:space="preserve">Это встревожило </w:t>
-      </w:r>
-      <w:proofErr w:type="gramStart"/>
-      <w:r>
-        <w:t>Тагира</w:t>
-      </w:r>
-      <w:proofErr w:type="gramEnd"/>
-      <w:r>
-        <w:t xml:space="preserve"> и он отправился в </w:t>
-      </w:r>
-      <w:r>
-        <w:t>Стерлитамак</w:t>
-      </w:r>
-      <w:r>
-        <w:t>,</w:t>
-      </w:r>
-      <w:r>
-        <w:t xml:space="preserve"> чтобы добыть оружия.</w:t>
-      </w:r>
-      <w:r>
-        <w:t xml:space="preserve"> </w:t>
-      </w:r>
-      <w:r>
-        <w:t>Там он пришел в бар</w:t>
-      </w:r>
-      <w:r>
-        <w:t>, дунул самокрутку</w:t>
-      </w:r>
-      <w:r>
-        <w:t xml:space="preserve"> (</w:t>
-      </w:r>
-      <w:proofErr w:type="spellStart"/>
-      <w:proofErr w:type="gramStart"/>
-      <w:r>
-        <w:t>Мем:Тагир</w:t>
-      </w:r>
-      <w:proofErr w:type="gramEnd"/>
-      <w:r>
-        <w:t>:Бармен</w:t>
-      </w:r>
-      <w:proofErr w:type="spellEnd"/>
-      <w:r>
-        <w:t xml:space="preserve"> и самокрутка)</w:t>
-      </w:r>
-      <w:r>
-        <w:t xml:space="preserve">, да так, что дым опутал весь город. </w:t>
-      </w:r>
-    </w:p>
-    <w:p>
-      <w:r>
-        <w:t>И пока все жители лежали и хихикали, Тагир, тоже хихикая,</w:t>
-      </w:r>
-      <w:r>
-        <w:t xml:space="preserve"> нашел арсенал и увидел там кучу оружия.</w:t>
-      </w:r>
-      <w:r>
-        <w:t xml:space="preserve"> Понял, что сам все не утащит, Тагир достал из трусов волосинку, подбросил ее и крикнул </w:t>
-      </w:r>
-      <w:r>
-        <w:t>"Превратись!"</w:t>
-      </w:r>
-      <w:r>
-        <w:t xml:space="preserve">. </w:t>
-      </w:r>
-      <w:r>
-        <w:t>Тут-же волосинка превратилась в толпу обезьян</w:t>
-      </w:r>
-      <w:r>
-        <w:t>, каждая из которых схватила столько оружия, сколько смогла унести.</w:t>
-      </w:r>
-      <w:r>
-        <w:t xml:space="preserve"> После этого все обезьяны запрыгнули на облачный велосипед без седла и педалей</w:t>
-      </w:r>
-      <w:r>
-        <w:t xml:space="preserve"> (</w:t>
-      </w:r>
-      <w:proofErr w:type="spellStart"/>
-      <w:proofErr w:type="gramStart"/>
-      <w:r>
-        <w:t>Мем:Тагир</w:t>
-      </w:r>
-      <w:proofErr w:type="gramEnd"/>
-      <w:r>
-        <w:t>:Велосипед</w:t>
-      </w:r>
-      <w:proofErr w:type="spellEnd"/>
-      <w:r>
-        <w:t>)</w:t>
-      </w:r>
-      <w:r>
-        <w:t xml:space="preserve"> и полетели на гору-Уфу</w:t>
-      </w:r>
-      <w:r>
-        <w:t>.</w:t>
-      </w:r>
-    </w:p>
-    <w:p>
-      <w:r>
-        <w:t>Пр</w:t>
-      </w:r>
-      <w:r>
-        <w:t>и</w:t>
-      </w:r>
-      <w:r>
-        <w:t>летев</w:t>
-      </w:r>
-      <w:r>
-        <w:t xml:space="preserve"> на гору-Уфу</w:t>
-      </w:r>
-      <w:r>
-        <w:t xml:space="preserve">, хихикающий Тагир </w:t>
-      </w:r>
-      <w:proofErr w:type="spellStart"/>
-      <w:r>
-        <w:t>схлопнул</w:t>
-      </w:r>
-      <w:proofErr w:type="spellEnd"/>
-      <w:r>
-        <w:t xml:space="preserve"> волшебных обезьянок обратно в волос, засунул его обратно в трусы</w:t>
-      </w:r>
-      <w:r>
-        <w:t>,</w:t>
-      </w:r>
-      <w:r>
-        <w:t xml:space="preserve"> позвал других обезьян</w:t>
-      </w:r>
-      <w:r>
-        <w:t xml:space="preserve"> и</w:t>
-      </w:r>
-      <w:r>
-        <w:t xml:space="preserve"> выда</w:t>
-      </w:r>
-      <w:r>
-        <w:t>л</w:t>
-      </w:r>
-      <w:r>
-        <w:t xml:space="preserve"> им оружие.</w:t>
-      </w:r>
-      <w:r>
-        <w:t xml:space="preserve"> Узнав об этом, все соседи</w:t>
-      </w:r>
-      <w:r>
-        <w:t xml:space="preserve"> пришли дружит</w:t>
-      </w:r>
-      <w:r>
-        <w:t>ь</w:t>
-      </w:r>
-      <w:r>
-        <w:t xml:space="preserve">ся с Тагиром, ибо боялись, что он в приступе свойственной ему агрессии пойдет со всеми драться. </w:t>
-      </w:r>
-    </w:p>
-    <w:p>
-      <w:pPr>
-        <w:pStyle w:val="21"/>
-      </w:pPr>
-      <w:r>
-        <w:t>С этих пор обезьяны ежедневно обучались владению оружием и совершали боевые походы.</w:t>
-      </w:r>
-      <w:r>
-        <w:t xml:space="preserve"> </w:t>
-      </w:r>
-      <w:r>
-        <w:t>И вот как-то раз, любуясь всем происходящим, Прекрасный царь обезьян вдруг обратился к своим подданным:</w:t>
-      </w:r>
-      <w:r>
-        <w:t xml:space="preserve"> "</w:t>
-      </w:r>
-      <w:r>
-        <w:t>Ну что же, вы, кажется, научились обращаться с оружием, умеете стрелять из лука и арбалета. Только вот мой меч мне не особенно нравится, какой-то он большой и нескладный. Не знаю даже, как мне быть.</w:t>
-      </w:r>
-      <w:r>
-        <w:t>"</w:t>
-      </w:r>
-    </w:p>
-    <w:p>
-      <w:r>
-        <w:t>Наблюдая за другими вооруженными обезьянами</w:t>
-      </w:r>
-      <w:r>
-        <w:t xml:space="preserve">, Тагир загрустил, ибо ему не нравилась его боевая дрель. </w:t>
-      </w:r>
-      <w:r>
-        <w:t xml:space="preserve">Встал он, спрыгнул с горы-Уфы и нырнул прямо на дно реки </w:t>
-      </w:r>
-      <w:r>
-        <w:t>Агидель</w:t>
-      </w:r>
-      <w:r>
-        <w:t>.</w:t>
-      </w:r>
-      <w:r>
         <w:t xml:space="preserve"> Огляделся и видит, сидит на дне Яна на половину человек, на половину розовая кошка. Сидит</w:t>
       </w:r>
       <w:r>
@@ -3848,13 +3739,8 @@
       <w:r>
         <w:t>, думает, что никто ее не видел</w:t>
       </w:r>
-      <w:proofErr w:type="gramStart"/>
-      <w:r>
-        <w:t>… Посмотрел</w:t>
-      </w:r>
-      <w:proofErr w:type="gramEnd"/>
-      <w:r>
-        <w:t xml:space="preserve"> на нее Тагир, и пошел искать себе… </w:t>
+      <w:r>
+        <w:t xml:space="preserve">… Посмотрел на нее Тагир, и пошел искать себе… </w:t>
       </w:r>
       <w:r>
         <w:rPr>
@@ -3908,13 +3794,8 @@
         <w:t xml:space="preserve"> (</w:t>
       </w:r>
       <w:proofErr w:type="spellStart"/>
-      <w:proofErr w:type="gramStart"/>
-      <w:r>
-        <w:t>Мем:Тагир</w:t>
-      </w:r>
-      <w:proofErr w:type="gramEnd"/>
-      <w:r>
-        <w:t>:Нашел</w:t>
+      <w:r>
+        <w:t>Мем:Тагир:Нашел</w:t>
       </w:r>
       <w:proofErr w:type="spellEnd"/>
       <w:r>
@@ -3966,6 +3847,7 @@
         <w:rPr>
           <w:highlight w:val="red"/>
         </w:rPr>
+        <w:lastRenderedPageBreak/>
         <w:t>скипнем</w:t>
       </w:r>
       <w:proofErr w:type="spellEnd"/>
@@ -3985,82 +3867,306 @@
         <w:t xml:space="preserve"> По итогам Тагир вычеркнул себя и других обезьян из книги </w:t>
       </w:r>
       <w:r>
+        <w:t>Жизни и Смерти</w:t>
+      </w:r>
+      <w:r>
+        <w:t xml:space="preserve"> и</w:t>
+      </w:r>
+      <w:r>
+        <w:t xml:space="preserve"> вот с тех пор многие горные обезьяны не стареют, потому что их имена были вычеркнуты из списков ада.</w:t>
+      </w:r>
+    </w:p>
+    <w:p>
+      <w:pPr>
+        <w:pStyle w:val="21"/>
+      </w:pPr>
+      <w:r>
+        <w:t>Поэтому я обращаюсь к вашему величеству с нижайшей просьбой: явите свое императорское милосердие и вызовите эту обезьяну на небо, назначьте на официальную должность и занесите в списки слуг вашего величества. Здесь она будет постоянно находиться под надзором. И тогда, если она станет подчиняться велениям неба, вы сможете даже повысить ее в должности и наградить. А не пожелает слушаться, то ее тут же можно и усмирить. И вот, если мы поступим подобным образом, не нужно будет посылать войска, а, кроме того, это будет лучшим способом привлечь к себе бессмертного.</w:t>
+      </w:r>
+    </w:p>
+    <w:p>
+      <w:r>
+        <w:t xml:space="preserve">Потом все пожаловались Нефритовому Императору Логвинову, и тот решил призвать Тагира на Небеса, чтобы можно было за ним наблюдать и в случае чего всыпать ему </w:t>
+      </w:r>
+      <w:proofErr w:type="spellStart"/>
+      <w:r>
+        <w:t>люлей</w:t>
+      </w:r>
+      <w:proofErr w:type="spellEnd"/>
+      <w:r>
+        <w:t>.</w:t>
+      </w:r>
+    </w:p>
+    <w:p>
+      <w:pPr>
+        <w:pStyle w:val="2"/>
+      </w:pPr>
+      <w:bookmarkStart w:id="7" w:name="_Toc192702145"/>
+      <w:r>
+        <w:t>Дела небесные</w:t>
+      </w:r>
+      <w:bookmarkEnd w:id="7"/>
+    </w:p>
+    <w:p>
+      <w:pPr>
+        <w:pStyle w:val="21"/>
+      </w:pPr>
+      <w:r>
+        <w:t>– Это я – Сунь У-кун, – подал голос Царь обезьян, склонившись, наконец, перед императором.</w:t>
+      </w:r>
+    </w:p>
+    <w:p>
+      <w:pPr>
+        <w:pStyle w:val="21"/>
+      </w:pPr>
+      <w:r>
+        <w:t>– Что за невежественная обезьяна! – побледнев от негодования, возмущенно заговорили присутствовавшие на приеме сановники. – Как осмелилась она не воздать императору должных почестей, а ответить просто: «Это я – Сунь У-кун». Да за такой поступок она достойна смерти!</w:t>
+      </w:r>
+    </w:p>
+    <w:p>
+      <w:pPr>
+        <w:pStyle w:val="21"/>
+      </w:pPr>
+      <w:r>
+        <w:t>– Этот Сунь У-кун – земной бессмертный, – соизволил заметить император. – К тому же он недавно приобрел человеческий облик. Не удивительно, что он не знает правил придворного этикета, и на этот раз мы должны отнестись к нему снисходительно.</w:t>
+      </w:r>
+    </w:p>
+    <w:p>
+      <w:r>
+        <w:t xml:space="preserve">Тагир заходит к Нефритовому Логвинову </w:t>
+      </w:r>
+      <w:r>
+        <w:t xml:space="preserve">и говорит: "Здарова!". Все в зале в шоке. </w:t>
+      </w:r>
+      <w:r>
+        <w:t xml:space="preserve">Логвинов говорит: "Дерзости тебе не занимать, ты не настолько бессмертный, </w:t>
+      </w:r>
+      <w:r>
+        <w:t>давайте-ка</w:t>
+      </w:r>
+      <w:r>
+        <w:t xml:space="preserve"> подберем ему должность!"</w:t>
+      </w:r>
+      <w:r>
+        <w:t xml:space="preserve">. </w:t>
+      </w:r>
+      <w:proofErr w:type="spellStart"/>
+      <w:r>
+        <w:t>Ноунейм</w:t>
+      </w:r>
+      <w:proofErr w:type="spellEnd"/>
+      <w:r>
+        <w:t xml:space="preserve"> придворный: "</w:t>
+      </w:r>
+      <w:r>
+        <w:t>Нынче нет у нас в дворце</w:t>
+      </w:r>
+      <w:r>
+        <w:t xml:space="preserve"> </w:t>
+      </w:r>
+      <w:r>
+        <w:t>Должности свободной</w:t>
+      </w:r>
+      <w:r>
+        <w:t xml:space="preserve">! </w:t>
+      </w:r>
+      <w:r>
+        <w:t>Лишь в конюшне дофига</w:t>
+      </w:r>
+      <w:r>
+        <w:t xml:space="preserve"> </w:t>
+      </w:r>
+      <w:r>
+        <w:t xml:space="preserve">Работы </w:t>
+      </w:r>
+      <w:proofErr w:type="spellStart"/>
+      <w:r>
+        <w:t>фрикоугодной</w:t>
+      </w:r>
+      <w:proofErr w:type="spellEnd"/>
+      <w:r>
+        <w:t>!"</w:t>
+      </w:r>
+      <w:r>
+        <w:t>.</w:t>
+      </w:r>
+      <w:r>
+        <w:br/>
+        <w:t>Логвинов говорит: "</w:t>
+      </w:r>
+      <w:r>
+        <w:t xml:space="preserve">Сим назначаю тебя конюшенным </w:t>
+      </w:r>
+      <w:proofErr w:type="spellStart"/>
+      <w:r>
+        <w:t>говночерпием</w:t>
+      </w:r>
+      <w:proofErr w:type="spellEnd"/>
+      <w:r>
+        <w:t>!</w:t>
+      </w:r>
+      <w:r>
+        <w:t>"</w:t>
+      </w:r>
+      <w:r>
+        <w:t>.</w:t>
+      </w:r>
+      <w:r>
+        <w:t xml:space="preserve"> Все </w:t>
+      </w:r>
+      <w:r>
+        <w:t>аплодируют</w:t>
+      </w:r>
+      <w:r>
+        <w:t>.</w:t>
+      </w:r>
+    </w:p>
+    <w:p>
+      <w:pPr>
+        <w:pStyle w:val="21"/>
+      </w:pPr>
+      <w:r>
+        <w:t>День и ночь все они ухаживали за лошадьми, кормили их, и ни у кого не оставалось времени даже поспать. Кони подобрались капризные и беспокойные. День еще проходил сносно, но вот ночью они доставляли всем конюхам много хлопот. Надо было поднять и накормить лошадей, которые уже улеглись спать, или же идти и ловить тех, что убежали.</w:t>
+      </w:r>
+    </w:p>
+    <w:p>
+      <w:r>
+        <w:t>Тагир работает в конюшне, чистит говно и сражается с каловыми монстрами.</w:t>
+      </w:r>
+    </w:p>
+    <w:p>
+      <w:pPr>
+        <w:pStyle w:val="21"/>
+      </w:pPr>
+      <w:r>
+        <w:t>В разгар веселья Царь обезьян вдруг отставил свой бокал.</w:t>
+      </w:r>
+      <w:r>
+        <w:br/>
+      </w:r>
+      <w:r>
+        <w:t xml:space="preserve">– Что за звание </w:t>
+      </w:r>
+      <w:proofErr w:type="spellStart"/>
+      <w:r>
+        <w:t>бимавэнь</w:t>
+      </w:r>
+      <w:proofErr w:type="spellEnd"/>
+      <w:r>
+        <w:t>? – поинтересовался он.</w:t>
+      </w:r>
+      <w:r>
+        <w:br/>
+      </w:r>
+      <w:r>
+        <w:t>– Это просто название твоей официальной должности, – отвечали ему.</w:t>
+      </w:r>
+      <w:r>
+        <w:br/>
+      </w:r>
+      <w:r>
+        <w:t>– А к какому рангу относится эта должность? – снова спросил У-кун.</w:t>
+      </w:r>
+      <w:r>
+        <w:br/>
+      </w:r>
+      <w:r>
+        <w:t>– Да ни к какому.</w:t>
+      </w:r>
+      <w:r>
+        <w:br/>
+      </w:r>
+      <w:r>
+        <w:t>– Выходит, должность эта настолько высока, что не относится ни к одному из разрядов?</w:t>
+      </w:r>
+      <w:r>
+        <w:br/>
+      </w:r>
+      <w:r>
+        <w:t>– Да нет, это совсем маленькая должность, она даже так и числится «без ранга».</w:t>
+      </w:r>
+      <w:r>
+        <w:br/>
+      </w:r>
+      <w:r>
+        <w:t>– Как это так «без ранга»? – продолжал допытываться Сунь У-кун.</w:t>
+      </w:r>
+      <w:r>
+        <w:br/>
+      </w:r>
+      <w:r>
+        <w:t xml:space="preserve">– Это самая последняя должность. На такие должности, как ваша, назначается тот, кто не зачислен ни в один из служебных рангов. Назначенные на должность </w:t>
+      </w:r>
+      <w:proofErr w:type="spellStart"/>
+      <w:r>
+        <w:t>бимавэнь</w:t>
+      </w:r>
+      <w:proofErr w:type="spellEnd"/>
+      <w:r>
+        <w:t xml:space="preserve"> должны присматривать за конями. Если они делают это добросовестно, может быть, их и похвалят иногда. Если же кони станут хиреть, то за это может и достаться. А когда с ними что-нибудь случится, нечего и говорить – накажут без всякого снисхождения.</w:t>
+      </w:r>
+    </w:p>
+    <w:p>
+      <w:r>
         <w:lastRenderedPageBreak/>
-        <w:t xml:space="preserve">Жизни и </w:t>
-      </w:r>
-      <w:proofErr w:type="gramStart"/>
-      <w:r>
-        <w:t>Смерти</w:t>
-      </w:r>
-      <w:proofErr w:type="gramEnd"/>
-      <w:r>
-        <w:t xml:space="preserve"> и</w:t>
-      </w:r>
-      <w:r>
-        <w:t xml:space="preserve"> вот с тех пор многие горные обезьяны не стареют, потому что их имена были вычеркнуты из списков ада.</w:t>
-      </w:r>
-    </w:p>
-    <w:p>
-      <w:pPr>
-        <w:pStyle w:val="21"/>
-      </w:pPr>
-      <w:r>
-        <w:t>Поэтому я обращаюсь к вашему величеству с нижайшей просьбой: явите свое императорское милосердие и вызовите эту обезьяну на небо, назначьте на официальную должность и занесите в списки слуг вашего величества. Здесь она будет постоянно находиться под надзором. И тогда, если она станет подчиняться велениям неба, вы сможете даже повысить ее в должности и наградить. А не пожелает слушаться, то ее тут же можно и усмирить. И вот, если мы поступим подобным образом, не нужно будет посылать войска, а, кроме того, это будет лучшим способом привлечь к себе бессмертного.</w:t>
-      </w:r>
-    </w:p>
-    <w:p>
-      <w:r>
-        <w:t xml:space="preserve">Потом все пожаловались Нефритовому Императору Логвинову, и тот решил призвать Тагира на Небеса, чтобы можно было за ним наблюдать и в случае чего всыпать ему </w:t>
-      </w:r>
-      <w:proofErr w:type="spellStart"/>
-      <w:r>
-        <w:t>люлей</w:t>
-      </w:r>
-      <w:proofErr w:type="spellEnd"/>
-      <w:r>
-        <w:t>.</w:t>
-      </w:r>
-    </w:p>
-    <w:p>
-      <w:pPr>
-        <w:pStyle w:val="2"/>
-      </w:pPr>
-      <w:bookmarkStart w:id="7" w:name="_Toc192702145"/>
-      <w:r>
-        <w:t>Дела небесные</w:t>
-      </w:r>
-      <w:bookmarkEnd w:id="7"/>
-    </w:p>
-    <w:p>
-      <w:proofErr w:type="spellStart"/>
-      <w:r>
-        <w:t>Ы</w:t>
-      </w:r>
-      <w:r>
-        <w:t>ыы</w:t>
-      </w:r>
-      <w:r>
-        <w:t>ы</w:t>
-      </w:r>
-      <w:proofErr w:type="spellEnd"/>
-    </w:p>
-    <w:p>
-      <w:r>
-        <w:t xml:space="preserve">Должность </w:t>
-      </w:r>
-      <w:proofErr w:type="spellStart"/>
-      <w:r>
-        <w:t>говночерпия</w:t>
-      </w:r>
-      <w:proofErr w:type="spellEnd"/>
-    </w:p>
-    <w:p>
-      <w:r>
-        <w:t>Человек-фрик равный небу</w:t>
+        <w:t xml:space="preserve">Тагиру рассказывают, что </w:t>
+      </w:r>
+      <w:proofErr w:type="spellStart"/>
+      <w:r>
+        <w:t>говночерпий</w:t>
+      </w:r>
+      <w:proofErr w:type="spellEnd"/>
+      <w:r>
+        <w:t xml:space="preserve"> = </w:t>
+      </w:r>
+      <w:proofErr w:type="spellStart"/>
+      <w:r>
+        <w:t>попущенец</w:t>
+      </w:r>
+      <w:proofErr w:type="spellEnd"/>
+      <w:r>
+        <w:t>, он расстраивается и возвращается к други</w:t>
+      </w:r>
+      <w:r>
+        <w:t>м</w:t>
+      </w:r>
+      <w:r>
+        <w:t xml:space="preserve"> обезьянам.</w:t>
       </w:r>
     </w:p>
     <w:p/>
     <w:p/>
+    <w:p/>
+    <w:p>
+      <w:proofErr w:type="spellStart"/>
+      <w:r>
+        <w:t>Ы</w:t>
+      </w:r>
+      <w:r>
+        <w:t>ыы</w:t>
+      </w:r>
+      <w:r>
+        <w:t>ы</w:t>
+      </w:r>
+      <w:proofErr w:type="spellEnd"/>
+    </w:p>
+    <w:p>
+      <w:r>
+        <w:t xml:space="preserve">Должность </w:t>
+      </w:r>
+      <w:proofErr w:type="spellStart"/>
+      <w:r>
+        <w:t>говночерпия</w:t>
+      </w:r>
+      <w:proofErr w:type="spellEnd"/>
+    </w:p>
+    <w:p>
+      <w:r>
+        <w:t>Человек-фрик равный небу</w:t>
+      </w:r>
+    </w:p>
+    <w:p/>
+    <w:p/>
     <w:p>
       <w:r>
         <w:t xml:space="preserve"> </w:t>
@@ -4259,15 +4365,7 @@
       </w:r>
       <w:proofErr w:type="spellEnd"/>
       <w:r>
-        <w:t xml:space="preserve"> (ТУДУ</w:t>
-      </w:r>
-      <w:proofErr w:type="gramStart"/>
-      <w:r>
-        <w:t>: Уточнить</w:t>
-      </w:r>
-      <w:proofErr w:type="gramEnd"/>
-      <w:r>
-        <w:t xml:space="preserve">, что там ему еще нравится)) и регулярно говорит, что он не </w:t>
+        <w:t xml:space="preserve"> (ТУДУ: Уточнить, что там ему еще нравится)) и регулярно говорит, что он не </w:t>
       </w:r>
       <w:proofErr w:type="spellStart"/>
       <w:r>
@@ -5848,6 +5946,7 @@
   <w:style w:type="character" w:default="1" w:styleId="a0">
     <w:name w:val="Default Paragraph Font"/>
     <w:uiPriority w:val="1"/>
+    <w:semiHidden/>
     <w:unhideWhenUsed/>
   </w:style>
   <w:style w:type="table" w:default="1" w:styleId="a1">

</xml_diff>

<commit_message>
Add hevens story part 2
</commit_message>
<xml_diff>
--- a/GameDesignDocument/GravelToJapan-GDD-v1.docx
+++ b/GameDesignDocument/GravelToJapan-GDD-v1.docx
@@ -48,27 +48,7 @@
           <w:sz w:val="48"/>
           <w:szCs w:val="48"/>
         </w:rPr>
-        <w:t xml:space="preserve">На </w:t>
-      </w:r>
-      <w:proofErr w:type="spellStart"/>
-      <w:r>
-        <w:rPr>
-          <w:b/>
-          <w:bCs/>
-          <w:sz w:val="48"/>
-          <w:szCs w:val="48"/>
-        </w:rPr>
-        <w:t>гравийнике</w:t>
-      </w:r>
-      <w:proofErr w:type="spellEnd"/>
-      <w:r>
-        <w:rPr>
-          <w:b/>
-          <w:bCs/>
-          <w:sz w:val="48"/>
-          <w:szCs w:val="48"/>
-        </w:rPr>
-        <w:t xml:space="preserve"> в Японию)</w:t>
+        <w:t>На гравийнике в Японию)</w:t>
       </w:r>
     </w:p>
     <w:p>
@@ -1080,15 +1060,7 @@
     </w:p>
     <w:p>
       <w:r>
-        <w:t xml:space="preserve">Используемый временной промежуток: От вылупления Сунь </w:t>
-      </w:r>
-      <w:proofErr w:type="spellStart"/>
-      <w:r>
-        <w:t>Укуна</w:t>
-      </w:r>
-      <w:proofErr w:type="spellEnd"/>
-      <w:r>
-        <w:t xml:space="preserve"> из камня до заключения в горе.</w:t>
+        <w:t>Используемый временной промежуток: От вылупления Сунь Укуна из камня до заключения в горе.</w:t>
       </w:r>
     </w:p>
     <w:p>
@@ -1236,13 +1208,8 @@
               <w:jc w:val="center"/>
             </w:pPr>
             <w:r>
-              <w:t xml:space="preserve">Валентин </w:t>
-            </w:r>
-            <w:proofErr w:type="spellStart"/>
-            <w:r>
-              <w:t>Лейтер</w:t>
-            </w:r>
-            <w:proofErr w:type="spellEnd"/>
+              <w:t>Валентин Лейтер</w:t>
+            </w:r>
           </w:p>
         </w:tc>
         <w:tc>
@@ -1253,11 +1220,9 @@
             <w:pPr>
               <w:jc w:val="center"/>
             </w:pPr>
-            <w:proofErr w:type="spellStart"/>
             <w:r>
               <w:t>Суботи</w:t>
             </w:r>
-            <w:proofErr w:type="spellEnd"/>
             <w:r>
               <w:t xml:space="preserve"> (Суббота), эпизодические персонажи</w:t>
             </w:r>
@@ -1286,21 +1251,14 @@
             <w:pPr>
               <w:jc w:val="center"/>
             </w:pPr>
-            <w:proofErr w:type="spellStart"/>
             <w:r>
               <w:t>Сюаньцзан</w:t>
             </w:r>
-            <w:proofErr w:type="spellEnd"/>
             <w:r>
               <w:t xml:space="preserve"> (</w:t>
             </w:r>
-            <w:proofErr w:type="spellStart"/>
-            <w:r>
-              <w:t>Чморис</w:t>
-            </w:r>
-            <w:proofErr w:type="spellEnd"/>
-            <w:r>
-              <w:t>)</w:t>
+            <w:r>
+              <w:t>Чморис)</w:t>
             </w:r>
             <w:r>
               <w:t>, Тайский монах</w:t>
@@ -1331,23 +1289,10 @@
               <w:jc w:val="center"/>
             </w:pPr>
             <w:r>
-              <w:t xml:space="preserve">Чжу </w:t>
-            </w:r>
-            <w:proofErr w:type="spellStart"/>
-            <w:r>
-              <w:t>Бацзе</w:t>
-            </w:r>
-            <w:proofErr w:type="spellEnd"/>
-            <w:r>
-              <w:t xml:space="preserve"> (Раз </w:t>
-            </w:r>
-            <w:proofErr w:type="spellStart"/>
-            <w:r>
-              <w:t>Энганс</w:t>
-            </w:r>
-            <w:proofErr w:type="spellEnd"/>
-            <w:r>
-              <w:t>)</w:t>
+              <w:t>Чжу Бацзе</w:t>
+            </w:r>
+            <w:r>
+              <w:t xml:space="preserve"> (Раз Энганс)</w:t>
             </w:r>
           </w:p>
         </w:tc>
@@ -1375,23 +1320,7 @@
               <w:jc w:val="center"/>
             </w:pPr>
             <w:r>
-              <w:t xml:space="preserve">Сунь </w:t>
-            </w:r>
-            <w:proofErr w:type="spellStart"/>
-            <w:r>
-              <w:t>Укун</w:t>
-            </w:r>
-            <w:proofErr w:type="spellEnd"/>
-            <w:r>
-              <w:t xml:space="preserve"> (Мет </w:t>
-            </w:r>
-            <w:proofErr w:type="spellStart"/>
-            <w:r>
-              <w:t>Алист</w:t>
-            </w:r>
-            <w:proofErr w:type="spellEnd"/>
-            <w:r>
-              <w:t>)</w:t>
+              <w:t>Сунь Укун (Мет Алист)</w:t>
             </w:r>
           </w:p>
         </w:tc>
@@ -1476,13 +1405,8 @@
           <w:numId w:val="6"/>
         </w:numPr>
       </w:pPr>
-      <w:proofErr w:type="spellStart"/>
-      <w:r>
-        <w:t>Вумен</w:t>
-      </w:r>
-      <w:proofErr w:type="spellEnd"/>
-      <w:r>
-        <w:t xml:space="preserve"> момент</w:t>
+      <w:r>
+        <w:t>Вумен момент</w:t>
       </w:r>
     </w:p>
     <w:p>
@@ -1649,7 +1573,7 @@
         <w:rPr>
           <w:highlight w:val="green"/>
         </w:rPr>
-        <w:t>Кельвин Кляйн</w:t>
+        <w:t>1000 женщин</w:t>
       </w:r>
     </w:p>
     <w:p>
@@ -1664,7 +1588,7 @@
         <w:rPr>
           <w:highlight w:val="green"/>
         </w:rPr>
-        <w:t>Пересказ википедии</w:t>
+        <w:t>Кельвин Кляйн</w:t>
       </w:r>
     </w:p>
     <w:p>
@@ -1679,7 +1603,7 @@
         <w:rPr>
           <w:highlight w:val="green"/>
         </w:rPr>
-        <w:t>Бармен и самокрутка</w:t>
+        <w:t>Пересказ википедии</w:t>
       </w:r>
     </w:p>
     <w:p>
@@ -1694,7 +1618,7 @@
         <w:rPr>
           <w:highlight w:val="green"/>
         </w:rPr>
-        <w:t>Нашел очки</w:t>
+        <w:t>Бармен и самокрутка</w:t>
       </w:r>
     </w:p>
     <w:p>
@@ -1706,7 +1630,10 @@
         </w:numPr>
       </w:pPr>
       <w:r>
-        <w:t>А где тут Михаил Андреевич</w:t>
+        <w:rPr>
+          <w:highlight w:val="green"/>
+        </w:rPr>
+        <w:t>Нашел очки</w:t>
       </w:r>
     </w:p>
     <w:p>
@@ -1718,6 +1645,33 @@
         </w:numPr>
       </w:pPr>
       <w:r>
+        <w:rPr>
+          <w:highlight w:val="green"/>
+        </w:rPr>
+        <w:t>Человек-фрик</w:t>
+      </w:r>
+    </w:p>
+    <w:p>
+      <w:pPr>
+        <w:pStyle w:val="a7"/>
+        <w:numPr>
+          <w:ilvl w:val="0"/>
+          <w:numId w:val="7"/>
+        </w:numPr>
+      </w:pPr>
+      <w:r>
+        <w:t>А где тут Михаил Андреевич</w:t>
+      </w:r>
+    </w:p>
+    <w:p>
+      <w:pPr>
+        <w:pStyle w:val="a7"/>
+        <w:numPr>
+          <w:ilvl w:val="0"/>
+          <w:numId w:val="7"/>
+        </w:numPr>
+      </w:pPr>
+      <w:r>
         <w:t>Человек-фрик</w:t>
       </w:r>
     </w:p>
@@ -1749,19 +1703,11 @@
           <w:numId w:val="8"/>
         </w:numPr>
       </w:pPr>
-      <w:proofErr w:type="spellStart"/>
       <w:r>
         <w:rPr>
           <w:highlight w:val="green"/>
         </w:rPr>
-        <w:t>Ооо</w:t>
-      </w:r>
-      <w:proofErr w:type="spellEnd"/>
-      <w:r>
-        <w:rPr>
-          <w:highlight w:val="green"/>
-        </w:rPr>
-        <w:t>, бля, а мы и не думали</w:t>
+        <w:t>Ооо, бля, а мы и не думали</w:t>
       </w:r>
     </w:p>
     <w:p>
@@ -1794,6 +1740,21 @@
         <w:t>Хочешь сосну</w:t>
       </w:r>
     </w:p>
+    <w:p>
+      <w:pPr>
+        <w:pStyle w:val="a7"/>
+        <w:numPr>
+          <w:ilvl w:val="0"/>
+          <w:numId w:val="8"/>
+        </w:numPr>
+      </w:pPr>
+      <w:r>
+        <w:rPr>
+          <w:highlight w:val="green"/>
+        </w:rPr>
+        <w:t>Выгребная яма</w:t>
+      </w:r>
+    </w:p>
     <w:p/>
     <w:p>
       <w:pPr>
@@ -1849,15 +1810,7 @@
         <w:pStyle w:val="21"/>
       </w:pPr>
       <w:r>
-        <w:t>С тех пор, когда Пань-</w:t>
-      </w:r>
-      <w:proofErr w:type="spellStart"/>
-      <w:r>
-        <w:t>гу</w:t>
-      </w:r>
-      <w:proofErr w:type="spellEnd"/>
-      <w:r>
-        <w:t xml:space="preserve"> в порядок стройный</w:t>
+        <w:t>С тех пор, когда Пань-гу в порядок стройный</w:t>
       </w:r>
       <w:r>
         <w:br/>
@@ -1909,6 +1862,7 @@
         <w:pStyle w:val="21"/>
       </w:pPr>
       <w:r>
+        <w:lastRenderedPageBreak/>
         <w:t>Пусть тот, кто пожелает разуменья</w:t>
       </w:r>
       <w:r>
@@ -1932,13 +1886,255 @@
     </w:p>
     <w:p>
       <w:r>
+        <w:t>ТОДО: Стишок надо немного адаптировать.</w:t>
+      </w:r>
+    </w:p>
+    <w:p>
+      <w:r>
+        <w:t>Камера потихоньку спускается из космоса через облака к земле.</w:t>
+      </w:r>
+    </w:p>
+    <w:p>
+      <w:pPr>
+        <w:pStyle w:val="21"/>
+      </w:pPr>
+      <w:r>
+        <w:t>"</w:t>
+      </w:r>
+      <w:r>
+        <w:t>На вершине Горы цветов и плодов стоял волшебный камень … Вокруг этого камня не росли деревья … однако там зеленела душистая трава и цвели чудесные цветы чжи-лань, приносящие долголетие. Прошло много времени, и вот небо и благоухания земли, животворная энергия солнечных лучей и сияние луны словно вдохнули жизнь в скалу, и она зачала чудесный плод. Однажды скала эта раскололась и произвела на свет каменное яйцо величиной с мяч. Под действием ветра это яйцо постепенно развивалось и наконец превратилось в каменную обезьяну, наделенную всеми пятью органами чувств и четырьмя конечностями. Обезьяна сразу же выучилась карабкаться и бегать.</w:t>
+      </w:r>
+      <w:r>
+        <w:t>"</w:t>
+      </w:r>
+    </w:p>
+    <w:p>
+      <w:r>
+        <w:t>Н</w:t>
+      </w:r>
+      <w:r>
+        <w:t>а</w:t>
+      </w:r>
+      <w:r>
+        <w:t xml:space="preserve"> горе</w:t>
+      </w:r>
+      <w:r>
+        <w:t xml:space="preserve"> с табличкой "Уфа"</w:t>
+      </w:r>
+      <w:r>
+        <w:t xml:space="preserve"> стоит камень</w:t>
+      </w:r>
+      <w:r>
+        <w:t xml:space="preserve">. Постепенно в нем зарождается жизнь. </w:t>
+      </w:r>
+      <w:r>
+        <w:t xml:space="preserve">Камень начинает трястись. </w:t>
+      </w:r>
+      <w:r>
+        <w:t>Части камня отваливаются, постепенно из камня образовывается</w:t>
+      </w:r>
+      <w:r>
+        <w:t xml:space="preserve"> накачанная</w:t>
+      </w:r>
+      <w:r>
+        <w:t xml:space="preserve"> фигура</w:t>
+      </w:r>
+      <w:r>
+        <w:t xml:space="preserve"> без лица. </w:t>
+      </w:r>
+      <w:r>
+        <w:t xml:space="preserve">В какой-то момент камень </w:t>
+      </w:r>
+      <w:r>
+        <w:t>трескается и разваливается на несколько частей и из него вылупляется пузатая обезьяна с лицом Тагира.</w:t>
+      </w:r>
+      <w:r>
+        <w:t xml:space="preserve"> Пузо поет даме-даме</w:t>
+      </w:r>
+      <w:r>
+        <w:t xml:space="preserve"> (Мем:Тагир:</w:t>
+      </w:r>
+      <w:r>
+        <w:t>Пузо даме-даме</w:t>
+      </w:r>
+      <w:r>
+        <w:t>)</w:t>
+      </w:r>
+      <w:r>
+        <w:t>.</w:t>
+      </w:r>
+    </w:p>
+    <w:p>
+      <w:pPr>
+        <w:pStyle w:val="21"/>
+      </w:pPr>
+      <w:r>
+        <w:t>"</w:t>
+      </w:r>
+      <w:r>
+        <w:t>Нефритовый император … милостиво промолвил: Создания, живущие там, внизу, появились в результате взаимодействия животворной силы неба и земли, и поэтому подобное событие не может вызывать удивления.</w:t>
+      </w:r>
+      <w:r>
+        <w:t>"</w:t>
+      </w:r>
+    </w:p>
+    <w:p>
+      <w:r>
+        <w:t>С неба все время смотрит Нефритовый Император</w:t>
+      </w:r>
+      <w:r>
+        <w:t xml:space="preserve"> Логвинов</w:t>
+      </w:r>
+      <w:r>
+        <w:t>. После вылупления он</w:t>
+      </w:r>
+      <w:r>
+        <w:t xml:space="preserve"> пожимает плечами</w:t>
+      </w:r>
+      <w:r>
+        <w:t xml:space="preserve"> говорит: "Вот он, </w:t>
+      </w:r>
+      <w:r>
+        <w:t xml:space="preserve">результат </w:t>
+      </w:r>
+      <w:r>
+        <w:t>взаимодействия животворной силы неба и земли</w:t>
+      </w:r>
+      <w:r>
+        <w:t>. Ну бывает." И пожимает плечами.</w:t>
+      </w:r>
+    </w:p>
+    <w:p>
+      <w:pPr>
+        <w:pStyle w:val="21"/>
+      </w:pPr>
+      <w:r>
+        <w:t>Между тем, обезьяна, живя в горах, научилась ходить, бегать и скакать. Она питалась травой и растениями, утоляла жажду из ручьев и источников, собирала горные цветы и отыскивала на деревьях плоды.</w:t>
+      </w:r>
+    </w:p>
+    <w:p>
+      <w:pPr>
+        <w:pStyle w:val="21"/>
+      </w:pPr>
+      <w:r>
+        <w:t>Взбирались они на деревья,</w:t>
+      </w:r>
+      <w:r>
+        <w:br/>
+      </w:r>
+      <w:r>
+        <w:t>В игре проводили все дни,</w:t>
+      </w:r>
+      <w:r>
+        <w:br/>
+      </w:r>
+      <w:r>
+        <w:t>Но Будду они почитали,</w:t>
+      </w:r>
+      <w:r>
+        <w:br/>
+      </w:r>
+      <w:r>
+        <w:t>И кланялись небу они.</w:t>
+      </w:r>
+    </w:p>
+    <w:p>
+      <w:pPr>
+        <w:pStyle w:val="21"/>
+      </w:pPr>
+      <w:r>
+        <w:t>Карабкались резво по веткам,</w:t>
+      </w:r>
+      <w:r>
+        <w:br/>
+      </w:r>
+      <w:r>
+        <w:t>И в ямы бросались стремглав,</w:t>
+      </w:r>
+      <w:r>
+        <w:br/>
+      </w:r>
+      <w:r>
+        <w:t>Песчаные строили башни</w:t>
+      </w:r>
+      <w:r>
+        <w:br/>
+      </w:r>
+      <w:r>
+        <w:t>И туфли сплетали из трав.</w:t>
+      </w:r>
+    </w:p>
+    <w:p>
+      <w:pPr>
+        <w:pStyle w:val="21"/>
+      </w:pPr>
+      <w:r>
+        <w:t>Искали плодов они вкусных,</w:t>
+      </w:r>
+      <w:r>
+        <w:br/>
+      </w:r>
+      <w:r>
+        <w:t>Красивых цветов для венка,</w:t>
+      </w:r>
+      <w:r>
+        <w:br/>
+      </w:r>
+      <w:r>
+        <w:t>Купались они и плескались</w:t>
+      </w:r>
+      <w:r>
+        <w:br/>
+      </w:r>
+      <w:r>
+        <w:t>В прозрачной воде родника;</w:t>
+      </w:r>
+    </w:p>
+    <w:p>
+      <w:pPr>
+        <w:pStyle w:val="21"/>
+      </w:pPr>
+      <w:r>
+        <w:t>Чесались, ища насекомых,</w:t>
+      </w:r>
+      <w:r>
+        <w:br/>
+      </w:r>
+      <w:r>
+        <w:t>И блох выгрызали в шерсти,</w:t>
+      </w:r>
+      <w:r>
+        <w:br/>
+      </w:r>
+      <w:r>
+        <w:t>Толпились, теснились, толкались,</w:t>
+      </w:r>
+      <w:r>
+        <w:br/>
+      </w:r>
+      <w:r>
+        <w:t>Другим не давая пройти.</w:t>
+      </w:r>
+    </w:p>
+    <w:p>
+      <w:r>
         <w:lastRenderedPageBreak/>
-        <w:t>ТОДО: Стишок надо немного адаптировать.</w:t>
-      </w:r>
-    </w:p>
-    <w:p>
-      <w:r>
-        <w:t>Камера потихоньку спускается из космоса через облака к земле.</w:t>
+        <w:t xml:space="preserve">Тагир с безымянными </w:t>
+      </w:r>
+      <w:r>
+        <w:t xml:space="preserve">обезьянами </w:t>
+      </w:r>
+      <w:r>
+        <w:t>собирает фрукты, чтобы поесть, сплетает венок и тапки из цветов, чтобы дойти к ручью</w:t>
+      </w:r>
+      <w:r>
+        <w:t xml:space="preserve"> и</w:t>
+      </w:r>
+      <w:r>
+        <w:t xml:space="preserve"> попить.</w:t>
+      </w:r>
+      <w:r>
+        <w:t xml:space="preserve"> После этого все уходят вверх по течению.</w:t>
       </w:r>
     </w:p>
     <w:p>
@@ -1946,264 +2142,10 @@
         <w:pStyle w:val="21"/>
       </w:pPr>
       <w:r>
-        <w:t>"</w:t>
-      </w:r>
-      <w:r>
-        <w:t>На вершине Горы цветов и плодов стоял волшебный камень … Вокруг этого камня не росли деревья … однако там зеленела душистая трава и цвели чудесные цветы чжи-лань, приносящие долголетие. Прошло много времени, и вот небо и благоухания земли, животворная энергия солнечных лучей и сияние луны словно вдохнули жизнь в скалу, и она зачала чудесный плод. Однажды скала эта раскололась и произвела на свет каменное яйцо величиной с мяч. Под действием ветра это яйцо постепенно развивалось и наконец превратилось в каменную обезьяну, наделенную всеми пятью органами чувств и четырьмя конечностями. Обезьяна сразу же выучилась карабкаться и бегать.</w:t>
-      </w:r>
-      <w:r>
-        <w:t>"</w:t>
-      </w:r>
-    </w:p>
-    <w:p>
-      <w:r>
-        <w:t>Н</w:t>
-      </w:r>
-      <w:r>
-        <w:t>а</w:t>
-      </w:r>
-      <w:r>
-        <w:t xml:space="preserve"> горе</w:t>
-      </w:r>
-      <w:r>
-        <w:t xml:space="preserve"> с табличкой "Уфа"</w:t>
-      </w:r>
-      <w:r>
-        <w:t xml:space="preserve"> стоит камень</w:t>
-      </w:r>
-      <w:r>
-        <w:t xml:space="preserve">. Постепенно в нем зарождается жизнь. </w:t>
-      </w:r>
-      <w:r>
-        <w:t xml:space="preserve">Камень начинает трястись. </w:t>
-      </w:r>
-      <w:r>
-        <w:t>Части камня отваливаются, постепенно из камня образовывается</w:t>
-      </w:r>
-      <w:r>
-        <w:t xml:space="preserve"> накачанная</w:t>
-      </w:r>
-      <w:r>
-        <w:t xml:space="preserve"> фигура</w:t>
-      </w:r>
-      <w:r>
-        <w:t xml:space="preserve"> без лица. </w:t>
-      </w:r>
-      <w:r>
-        <w:t xml:space="preserve">В какой-то момент камень </w:t>
-      </w:r>
-      <w:r>
-        <w:t>трескается и разваливается на несколько частей и из него вылупляется пузатая обезьяна с лицом Тагира.</w:t>
-      </w:r>
-      <w:r>
-        <w:t xml:space="preserve"> Пузо поет даме-даме</w:t>
-      </w:r>
-      <w:r>
-        <w:t xml:space="preserve"> (</w:t>
-      </w:r>
-      <w:proofErr w:type="spellStart"/>
-      <w:r>
-        <w:t>Мем:Тагир:</w:t>
-      </w:r>
-      <w:r>
-        <w:t>Пузо</w:t>
-      </w:r>
-      <w:proofErr w:type="spellEnd"/>
-      <w:r>
-        <w:t xml:space="preserve"> даме-даме</w:t>
-      </w:r>
-      <w:r>
-        <w:t>)</w:t>
-      </w:r>
-      <w:r>
-        <w:t>.</w:t>
-      </w:r>
-    </w:p>
-    <w:p>
-      <w:pPr>
-        <w:pStyle w:val="21"/>
-      </w:pPr>
-      <w:r>
-        <w:t>"</w:t>
-      </w:r>
-      <w:r>
-        <w:t>Нефритовый император … милостиво промолвил: Создания, живущие там, внизу, появились в результате взаимодействия животворной силы неба и земли, и поэтому подобное событие не может вызывать удивления.</w:t>
-      </w:r>
-      <w:r>
-        <w:t>"</w:t>
-      </w:r>
-    </w:p>
-    <w:p>
-      <w:r>
-        <w:t>С неба все время смотрит Нефритовый Император</w:t>
-      </w:r>
-      <w:r>
-        <w:t xml:space="preserve"> Логвинов</w:t>
-      </w:r>
-      <w:r>
-        <w:t>. После вылупления он</w:t>
-      </w:r>
-      <w:r>
-        <w:t xml:space="preserve"> пожимает плечами</w:t>
-      </w:r>
-      <w:r>
-        <w:t xml:space="preserve"> говорит: "Вот он, </w:t>
-      </w:r>
-      <w:r>
-        <w:t xml:space="preserve">результат </w:t>
-      </w:r>
-      <w:r>
-        <w:t>взаимодействия животворной силы неба и земли</w:t>
-      </w:r>
-      <w:r>
-        <w:t>. Ну бывает." И пожимает плечами.</w:t>
-      </w:r>
-    </w:p>
-    <w:p>
-      <w:pPr>
-        <w:pStyle w:val="21"/>
-      </w:pPr>
-      <w:r>
-        <w:t>Между тем, обезьяна, живя в горах, научилась ходить, бегать и скакать. Она питалась травой и растениями, утоляла жажду из ручьев и источников, собирала горные цветы и отыскивала на деревьях плоды.</w:t>
-      </w:r>
-    </w:p>
-    <w:p>
-      <w:pPr>
-        <w:pStyle w:val="21"/>
-      </w:pPr>
-      <w:r>
-        <w:t>Взбирались они на деревья,</w:t>
-      </w:r>
-      <w:r>
-        <w:br/>
-      </w:r>
-      <w:r>
-        <w:t>В игре проводили все дни,</w:t>
-      </w:r>
-      <w:r>
-        <w:br/>
-      </w:r>
-      <w:r>
-        <w:t>Но Будду они почитали,</w:t>
-      </w:r>
-      <w:r>
-        <w:br/>
-      </w:r>
-      <w:r>
-        <w:t>И кланялись небу они.</w:t>
-      </w:r>
-    </w:p>
-    <w:p>
-      <w:pPr>
-        <w:pStyle w:val="21"/>
-      </w:pPr>
-      <w:r>
-        <w:t>Карабкались резво по веткам,</w:t>
-      </w:r>
-      <w:r>
-        <w:br/>
-      </w:r>
-      <w:r>
-        <w:t>И в ямы бросались стремглав,</w:t>
-      </w:r>
-      <w:r>
-        <w:br/>
-      </w:r>
-      <w:r>
-        <w:t>Песчаные строили башни</w:t>
-      </w:r>
-      <w:r>
-        <w:br/>
-      </w:r>
-      <w:r>
-        <w:t>И туфли сплетали из трав.</w:t>
-      </w:r>
-    </w:p>
-    <w:p>
-      <w:pPr>
-        <w:pStyle w:val="21"/>
-      </w:pPr>
-      <w:r>
-        <w:t>Искали плодов они вкусных,</w:t>
-      </w:r>
-      <w:r>
-        <w:br/>
-      </w:r>
-      <w:r>
-        <w:t>Красивых цветов для венка,</w:t>
-      </w:r>
-      <w:r>
-        <w:br/>
-      </w:r>
-      <w:r>
-        <w:t>Купались они и плескались</w:t>
-      </w:r>
-      <w:r>
-        <w:br/>
-      </w:r>
-      <w:r>
-        <w:t>В прозрачной воде родника;</w:t>
-      </w:r>
-    </w:p>
-    <w:p>
-      <w:pPr>
-        <w:pStyle w:val="21"/>
-      </w:pPr>
-      <w:r>
-        <w:t>Чесались, ища насекомых,</w:t>
-      </w:r>
-      <w:r>
-        <w:br/>
-      </w:r>
-      <w:r>
-        <w:t>И блох выгрызали в шерсти,</w:t>
-      </w:r>
-      <w:r>
-        <w:br/>
-      </w:r>
-      <w:r>
-        <w:t>Толпились, теснились, толкались,</w:t>
-      </w:r>
-      <w:r>
-        <w:br/>
-      </w:r>
-      <w:r>
-        <w:t>Другим не давая пройти.</w:t>
-      </w:r>
-    </w:p>
-    <w:p>
-      <w:r>
-        <w:t xml:space="preserve">Тагир с безымянными </w:t>
-      </w:r>
-      <w:r>
-        <w:t xml:space="preserve">обезьянами </w:t>
-      </w:r>
-      <w:r>
-        <w:t>собирает фрукты, чтобы поесть, сплетает венок и тапки из цветов, чтобы дойти к ручью</w:t>
-      </w:r>
-      <w:r>
-        <w:t xml:space="preserve"> и</w:t>
-      </w:r>
-      <w:r>
-        <w:t xml:space="preserve"> попить.</w:t>
-      </w:r>
-      <w:r>
-        <w:t xml:space="preserve"> После этого все уходят вверх по течению.</w:t>
-      </w:r>
-    </w:p>
-    <w:p>
-      <w:pPr>
-        <w:pStyle w:val="21"/>
-      </w:pPr>
-      <w:r>
         <w:t>О</w:t>
       </w:r>
       <w:r>
-        <w:t xml:space="preserve">ни с веселым шумом гурьбой стали карабкаться в гору, к тому месту, откуда начинался поток. И здесь они увидели водопад. "Если бы среди нас нашелся кто-нибудь, кто решился бы </w:t>
-      </w:r>
-      <w:r>
-        <w:lastRenderedPageBreak/>
-        <w:t>проникнуть через этот водный занавес,</w:t>
+        <w:t>ни с веселым шумом гурьбой стали карабкаться в гору, к тому месту, откуда начинался поток. И здесь они увидели водопад. "Если бы среди нас нашелся кто-нибудь, кто решился бы проникнуть через этот водный занавес,</w:t>
       </w:r>
       <w:r>
         <w:t xml:space="preserve"> </w:t>
@@ -2235,15 +2177,7 @@
         <w:t>: "Вот бы кто-нибудь прыгнул в водопад, точно бы сделали его королем"</w:t>
       </w:r>
       <w:r>
-        <w:t xml:space="preserve"> (</w:t>
-      </w:r>
-      <w:proofErr w:type="spellStart"/>
-      <w:r>
-        <w:t>Мем:Другое:Шариков</w:t>
-      </w:r>
-      <w:proofErr w:type="spellEnd"/>
-      <w:r>
-        <w:t>)</w:t>
+        <w:t xml:space="preserve"> (Мем:Другое:Шариков)</w:t>
       </w:r>
       <w:r>
         <w:t xml:space="preserve">. </w:t>
@@ -2252,23 +2186,7 @@
         <w:t>Тагир прыгает через водопад</w:t>
       </w:r>
       <w:r>
-        <w:t xml:space="preserve"> и видит там кучу красивых штук, вроде </w:t>
-      </w:r>
-      <w:proofErr w:type="spellStart"/>
-      <w:r>
-        <w:t>гревелов</w:t>
-      </w:r>
-      <w:proofErr w:type="spellEnd"/>
-      <w:r>
-        <w:t xml:space="preserve">, хрюкающих свиней, </w:t>
-      </w:r>
-      <w:proofErr w:type="spellStart"/>
-      <w:r>
-        <w:t>метакомпов</w:t>
-      </w:r>
-      <w:proofErr w:type="spellEnd"/>
-      <w:r>
-        <w:t xml:space="preserve"> и т.д.</w:t>
+        <w:t xml:space="preserve"> и видит там кучу красивых штук, вроде гревелов, хрюкающих свиней, метакомпов и т.д.</w:t>
       </w:r>
       <w:r>
         <w:t xml:space="preserve"> Вернувшись, он зовет других обезьян за собой</w:t>
@@ -2370,14 +2288,12 @@
       <w:r>
         <w:t xml:space="preserve">Остальные обезьяны радуются с лицами </w:t>
       </w:r>
-      <w:proofErr w:type="spellStart"/>
       <w:r>
         <w:rPr>
           <w:lang w:val="en-US"/>
         </w:rPr>
         <w:t>xdd</w:t>
       </w:r>
-      <w:proofErr w:type="spellEnd"/>
       <w:r>
         <w:t xml:space="preserve">, </w:t>
       </w:r>
@@ -2487,15 +2403,7 @@
         <w:t xml:space="preserve"> </w:t>
       </w:r>
       <w:r>
-        <w:t xml:space="preserve">Они живут в стране </w:t>
-      </w:r>
-      <w:proofErr w:type="spellStart"/>
-      <w:r>
-        <w:t>Джамбудвипа</w:t>
-      </w:r>
-      <w:proofErr w:type="spellEnd"/>
-      <w:r>
-        <w:t>, на священной горе, в древней пещере</w:t>
+        <w:t>Они живут в стране Джамбудвипа, на священной горе, в древней пещере</w:t>
       </w:r>
       <w:r>
         <w:t>."</w:t>
@@ -2515,15 +2423,7 @@
         <w:t>Б</w:t>
       </w:r>
       <w:r>
-        <w:t xml:space="preserve">лин, парни, </w:t>
-      </w:r>
-      <w:proofErr w:type="spellStart"/>
-      <w:r>
-        <w:t>чота</w:t>
-      </w:r>
-      <w:proofErr w:type="spellEnd"/>
-      <w:r>
-        <w:t xml:space="preserve"> умирать не хочется вообще(("</w:t>
+        <w:t>лин, парни, чота умирать не хочется вообще(("</w:t>
       </w:r>
       <w:r>
         <w:t xml:space="preserve">. </w:t>
@@ -2532,83 +2432,410 @@
         <w:t xml:space="preserve">Мудрый обезьян </w:t>
       </w:r>
       <w:r>
-        <w:t xml:space="preserve">(Валентин </w:t>
-      </w:r>
-      <w:proofErr w:type="spellStart"/>
-      <w:r>
-        <w:t>Лейтер</w:t>
-      </w:r>
-      <w:proofErr w:type="spellEnd"/>
+        <w:t>(Валентин Лейтер)</w:t>
+      </w:r>
+      <w:r>
+        <w:t xml:space="preserve"> говорит</w:t>
+      </w:r>
+      <w:r>
+        <w:t xml:space="preserve">: "Ооо, </w:t>
+      </w:r>
+      <w:r>
+        <w:t>бля, а мы и не думали! Н</w:t>
+      </w:r>
+      <w:r>
+        <w:t>у значит пора познать путь Истины – Дао! Отправляйся в страну ДжамбаВипка</w:t>
+      </w:r>
+      <w:r>
+        <w:t>,</w:t>
+      </w:r>
+      <w:r>
+        <w:t xml:space="preserve"> ищи там бессмертных</w:t>
+      </w:r>
+      <w:r>
+        <w:t xml:space="preserve"> и проси учить тебя</w:t>
+      </w:r>
+      <w:r>
+        <w:t>!"</w:t>
+      </w:r>
+      <w:r>
+        <w:t xml:space="preserve"> (Мем:Другое:Ооо, бля, а мы и не думали)</w:t>
+      </w:r>
+      <w:r>
+        <w:t xml:space="preserve">. </w:t>
+      </w:r>
+      <w:r>
+        <w:t xml:space="preserve">Тагир </w:t>
+      </w:r>
+      <w:r>
+        <w:t xml:space="preserve">садится на велосипед (Мем:Тагир:Велосипед) без седла и педалей и </w:t>
+      </w:r>
+      <w:r>
+        <w:t>отправляется в поход.</w:t>
+      </w:r>
+    </w:p>
+    <w:p>
+      <w:pPr>
+        <w:pStyle w:val="21"/>
+      </w:pPr>
+      <w:r>
+        <w:lastRenderedPageBreak/>
+        <w:t>Царь обезьян взошел на плот. Благодаря попутному ветру он очень быстро добрался до границ страны Джамбудвипа. Вскоре плот прибило к северо-западном берегу. Там начиналась страна Джамбудвипа. На берегу было много народу. Одни ловили рыбу, другие охотились на диких гусей, третьи вылавливали из воды ракушек и устриц, сушили соль.</w:t>
+      </w:r>
+      <w:r>
+        <w:t xml:space="preserve"> </w:t>
+      </w:r>
+      <w:r>
+        <w:t>Приблизившись к ним, Царь обезьян стал проделывать всевозможные штуки. Это так напугало людей, что они побросали свои корзины и сети и разбежались кто куда. Лишь один из них от страха не смог бежать. Царь обезьян поймал его, сорвал с него одежду и нарядился, как это делают люди. Затем он с важным видом отправился разгуливать по городам и селениям, площадям и рынкам. Он перенял манеры и привычки людей, научился их языку. Утром он вставал и завтракал, вечером ложился спать. Все его помыслы были устремлены к тому, чтобы найти бессмертных и узнать у них секрет вечной юности.</w:t>
+      </w:r>
+    </w:p>
+    <w:p>
+      <w:r>
+        <w:t xml:space="preserve">Тагир оказывается на берегу, на котором стоят несколько человек. Распугав большинство, Тагир </w:t>
+      </w:r>
+      <w:r>
+        <w:t>собирает</w:t>
+      </w:r>
+      <w:r>
+        <w:t xml:space="preserve"> их одежду. После этого он гуляет по городу и встречает дровосека</w:t>
+      </w:r>
+      <w:r>
+        <w:t xml:space="preserve">, напевающего песенку бессмертных. У дровосека тяжелая жизнь, но Тагир говорит: "Да, жаль тебя, конечно, чувачок, но </w:t>
+      </w:r>
+      <w:r>
+        <w:t>где тут, говоришь, живет бессмертный?". Дровосек</w:t>
+      </w:r>
+      <w:r>
+        <w:t xml:space="preserve"> рассказывает, как добраться до бе</w:t>
+      </w:r>
+      <w:r>
+        <w:t>с</w:t>
+      </w:r>
+      <w:r>
+        <w:t>смертного.</w:t>
+      </w:r>
+      <w:r>
+        <w:t xml:space="preserve"> </w:t>
+      </w:r>
+      <w:r>
+        <w:t>Бессмертный живет в горе, которую было видно все это время и на которой огромная надпись "Тут обу</w:t>
+      </w:r>
+      <w:r>
+        <w:t>ч</w:t>
+      </w:r>
+      <w:r>
+        <w:t>ают бессмертию"</w:t>
+      </w:r>
+      <w:r>
+        <w:t>. Тагир говорит: "Ооо, бля, а мы и не думали!</w:t>
+      </w:r>
+      <w:r>
+        <w:t xml:space="preserve"> Ну ладно тогда, бб!</w:t>
+      </w:r>
+      <w:r>
+        <w:t>"</w:t>
+      </w:r>
+      <w:r>
+        <w:t xml:space="preserve"> (Мем:Другое:Ооо, бля, а мы и не думали)</w:t>
+      </w:r>
+      <w:r>
+        <w:t xml:space="preserve"> и уходит к горе</w:t>
+      </w:r>
+      <w:r>
+        <w:t>.</w:t>
+      </w:r>
+    </w:p>
+    <w:p>
+      <w:pPr>
+        <w:pStyle w:val="21"/>
+      </w:pPr>
+      <w:r>
+        <w:t>Царь обезьян долго глядел на дверь, но постучаться не решался. Наконец он взобрался на верхушку сосны, стал там срывать сосновые шишки, грызть орехи и забавляться. Немного погодя он вдруг услышал скрип, дверь растворилась и из пещеры вышел божественный отрок удивительной красоты</w:t>
+      </w:r>
+      <w:r>
+        <w:t xml:space="preserve"> и крикнул: "</w:t>
+      </w:r>
+      <w:r>
+        <w:t>Кто нарушает здесь тишину?</w:t>
+      </w:r>
+      <w:r>
+        <w:t xml:space="preserve">" </w:t>
+      </w:r>
+    </w:p>
+    <w:p>
+      <w:r>
+        <w:t>Придя к горе, Тагир боится войти</w:t>
+      </w:r>
+      <w:r>
+        <w:t>, ведь гору охраняет Константин</w:t>
+      </w:r>
+      <w:r>
+        <w:t>, который его прогоняет</w:t>
+      </w:r>
+      <w:r>
+        <w:t>!</w:t>
+      </w:r>
+      <w:r>
+        <w:t xml:space="preserve"> </w:t>
+      </w:r>
+      <w:r>
+        <w:t>Тагир залезает на дерево и кидается в Константина ш</w:t>
+      </w:r>
+      <w:r>
+        <w:t>и</w:t>
+      </w:r>
+      <w:r>
+        <w:t xml:space="preserve">шками. Константин достает здоровую пушку, стреляет </w:t>
+      </w:r>
+      <w:r>
+        <w:t xml:space="preserve">в Тагира, но попадает в дерево. Дерево падает на Константина. Из пещеры в горе выходит Ученик (Валентин Лейтер) и спрашивает: "Кто тут шумит?" </w:t>
+      </w:r>
+      <w:r>
+        <w:t>после чего пускает его в гору</w:t>
+      </w:r>
+      <w:r>
+        <w:t xml:space="preserve"> учиться бессмертию</w:t>
+      </w:r>
+      <w:r>
+        <w:t>.</w:t>
+      </w:r>
+    </w:p>
+    <w:p>
+      <w:pPr>
+        <w:pStyle w:val="21"/>
+      </w:pPr>
+      <w:r>
+        <w:t>Наконец они приблизились к возвышению из зеленой яшмы, на котором восседал сам патриарх Суботи.</w:t>
+      </w:r>
+      <w:r>
+        <w:t xml:space="preserve"> </w:t>
+      </w:r>
+      <w:r>
+        <w:t>При виде патриарха Царь обезьян тотчас же распростерся перед ним и, без конца отбивая земные поклоны</w:t>
+      </w:r>
+      <w:r>
+        <w:t>.</w:t>
+      </w:r>
+    </w:p>
+    <w:p>
+      <w:r>
+        <w:t xml:space="preserve">Тагир подходит к Лейтеру. Лейтер спрашивает, кто такой Тагир и откуда он. Тагир говорит, что он из Уфы. </w:t>
+      </w:r>
+      <w:r>
+        <w:t>Валентин злится, но Тагир говорит, что приехал на велосипеде, после чего достает велосипед. Валентин говорит, что у велосипеда должны быть седло и педали</w:t>
+      </w:r>
+      <w:r>
+        <w:t xml:space="preserve"> (Мем:Тагир:Велосипед)</w:t>
+      </w:r>
+      <w:r>
+        <w:t xml:space="preserve">, а на таком только по Уфе кататься. </w:t>
+      </w:r>
+      <w:r>
+        <w:t>Тагир говорит, что у него нет имени</w:t>
+      </w:r>
+      <w:r>
+        <w:t>, потому что он родился из камня.</w:t>
+      </w:r>
+      <w:r>
+        <w:t xml:space="preserve"> </w:t>
+      </w:r>
+      <w:r>
+        <w:t>Валентин дает ему фамилию Мет (Фрик</w:t>
+      </w:r>
+      <w:r>
+        <w:t>, Шутник</w:t>
+      </w:r>
+      <w:r>
+        <w:t>), имя А (лан Вейк</w:t>
+      </w:r>
+      <w:r>
+        <w:t xml:space="preserve"> / налитик</w:t>
+      </w:r>
+      <w:r>
+        <w:t xml:space="preserve"> / боба</w:t>
+      </w:r>
+      <w:r>
+        <w:t>) и буддийское имя Лист (</w:t>
+      </w:r>
+      <w:r>
+        <w:t>привинченный к стулу</w:t>
+      </w:r>
       <w:r>
         <w:t>)</w:t>
       </w:r>
       <w:r>
-        <w:t xml:space="preserve"> говорит</w:t>
-      </w:r>
-      <w:r>
-        <w:t>: "</w:t>
-      </w:r>
-      <w:proofErr w:type="spellStart"/>
-      <w:r>
-        <w:t>Ооо</w:t>
-      </w:r>
-      <w:proofErr w:type="spellEnd"/>
-      <w:r>
-        <w:t xml:space="preserve">, </w:t>
-      </w:r>
-      <w:r>
-        <w:t>бля, а мы и не думали! Н</w:t>
-      </w:r>
-      <w:r>
-        <w:t xml:space="preserve">у значит пора познать путь Истины – Дао! Отправляйся в страну </w:t>
-      </w:r>
-      <w:proofErr w:type="spellStart"/>
-      <w:r>
-        <w:t>ДжамбаВипка</w:t>
-      </w:r>
-      <w:proofErr w:type="spellEnd"/>
-      <w:r>
-        <w:t>,</w:t>
-      </w:r>
-      <w:r>
-        <w:t xml:space="preserve"> ищи там бессмертных</w:t>
-      </w:r>
-      <w:r>
-        <w:t xml:space="preserve"> и проси учить тебя</w:t>
-      </w:r>
-      <w:r>
-        <w:t>!"</w:t>
-      </w:r>
-      <w:r>
-        <w:t xml:space="preserve"> (</w:t>
-      </w:r>
-      <w:proofErr w:type="spellStart"/>
-      <w:r>
-        <w:t>Мем:Другое:Ооо</w:t>
-      </w:r>
-      <w:proofErr w:type="spellEnd"/>
-      <w:r>
-        <w:t>, бля, а мы и не думали)</w:t>
+        <w:t>, т.е. полное имя Мет Алист.</w:t>
+      </w:r>
+      <w:r>
+        <w:t xml:space="preserve"> Тагир радуется новому имени.</w:t>
+      </w:r>
+    </w:p>
+    <w:p>
+      <w:pPr>
+        <w:pStyle w:val="21"/>
+      </w:pPr>
+      <w:r>
+        <w:t>Патриарх велел своим ученикам отвести Сунь У-куна в помещение во втором дворе, научить его опрыскивать водой и подметать пол, объяснить, как нужно обращаться с людьми и как вести себя.</w:t>
+      </w:r>
+      <w:r>
+        <w:t xml:space="preserve"> </w:t>
+      </w:r>
+      <w:r>
+        <w:t>На следующее утро Сунь У-кун вместе со всеми стал обучаться разговору, манерам поведения, читал священные книги, учился писать, а также возжигать фимиам. Так проходили день за днем. В свободное время Сунь У-кун подметал полы, полол сад, ухаживал за цветами и деревьями, ходил за хворостом и топил печи, носил воду. В общем, вел все хозяйство. Так незаметно он прожил в пещере несколько лет.</w:t>
+      </w:r>
+      <w:r>
+        <w:t xml:space="preserve"> </w:t>
+      </w:r>
+    </w:p>
+    <w:p>
+      <w:pPr>
+        <w:pStyle w:val="21"/>
+      </w:pPr>
+      <w:r>
+        <w:t>"Я</w:t>
+      </w:r>
+      <w:r>
+        <w:t xml:space="preserve"> думаю, что прожил ты здесь семь лет. Чему же ты хотел бы научиться у меня?</w:t>
+      </w:r>
+      <w:r>
+        <w:t>". "</w:t>
+      </w:r>
+      <w:r>
+        <w:t>Я целиком полагаюсь на вас, учитель</w:t>
+      </w:r>
+      <w:r>
+        <w:t>"</w:t>
+      </w:r>
+      <w:r>
+        <w:t xml:space="preserve">, – отвечал на это Сунь У-кун, – </w:t>
+      </w:r>
+      <w:r>
+        <w:t>"</w:t>
+      </w:r>
+      <w:r>
+        <w:t>и готов заниматься всем, что относится к великому учению.</w:t>
+      </w:r>
+      <w:r>
+        <w:t>"</w:t>
+      </w:r>
+    </w:p>
+    <w:p>
+      <w:pPr>
+        <w:pStyle w:val="21"/>
+      </w:pPr>
+      <w:r>
+        <w:lastRenderedPageBreak/>
+        <w:t>"</w:t>
+      </w:r>
+      <w:r>
+        <w:t>Ну, тогда учить мне все это совершенно не нужно!</w:t>
+      </w:r>
+      <w:r>
+        <w:t>"</w:t>
+      </w:r>
+      <w:r>
+        <w:t> – заявил Сунь У-кун.</w:t>
+      </w:r>
+      <w:r>
+        <w:t xml:space="preserve"> </w:t>
+      </w:r>
+      <w:r>
+        <w:t>Услышав подобные слова, патриарх даже крякнул от изумления, спустился с возвышения и, тыча в Сунь У-куна линейкой, воскликнул: </w:t>
+      </w:r>
+      <w:r>
+        <w:t>"</w:t>
+      </w:r>
+      <w:r>
+        <w:t>Ах ты жалкая обезьяна! И этого ты не хочешь, и того не желаешь, так чего же тебе надо?</w:t>
+      </w:r>
+      <w:r>
+        <w:t xml:space="preserve">" </w:t>
+      </w:r>
+      <w:r>
+        <w:t>С этими словами он подошел к Сунь У-куну и стукнул его три раза по голове.</w:t>
+      </w:r>
+    </w:p>
+    <w:p>
+      <w:r>
+        <w:t>Ученики стали учить Тагира, как вести себя в обществе. Увы, это не помогло, поэтому "стримы металиста, если вам нравятся его видосы, смотреть не рекомендую"</w:t>
+      </w:r>
+      <w:r>
+        <w:t xml:space="preserve"> (Мем:Тагир:Стримы не рекомендую)</w:t>
       </w:r>
       <w:r>
         <w:t xml:space="preserve">. </w:t>
       </w:r>
       <w:r>
-        <w:t xml:space="preserve">Тагир </w:t>
-      </w:r>
-      <w:r>
-        <w:t>садится на велосипед (</w:t>
-      </w:r>
-      <w:proofErr w:type="spellStart"/>
-      <w:r>
-        <w:t>Мем:Тагир:Велосипед</w:t>
-      </w:r>
-      <w:proofErr w:type="spellEnd"/>
-      <w:r>
-        <w:t xml:space="preserve">) без седла и педалей и </w:t>
-      </w:r>
-      <w:r>
-        <w:t>отправляется в поход.</w:t>
+        <w:t xml:space="preserve">Но хотя бы на человека стал похож. </w:t>
+      </w:r>
+      <w:r>
+        <w:t xml:space="preserve">Через некоторое время </w:t>
+      </w:r>
+      <w:r>
+        <w:t xml:space="preserve">Лейтер предлагает Тагиру разные учения, но Тагир отказывается. </w:t>
+      </w:r>
+      <w:r>
+        <w:t>Лейтер трижды бьет его линейкой по голове и уходит.</w:t>
+      </w:r>
+      <w:r>
+        <w:t xml:space="preserve"> Ученики-лейтеры говорят Тагиру, что он малолетний дебил (Мем:Другое:Малолетний дебил). </w:t>
+      </w:r>
+      <w:r>
+        <w:t>Но Тагир понял план и ночью прокрался к Лейтеру в спальню.</w:t>
+      </w:r>
+      <w:r>
+        <w:t xml:space="preserve"> Лейтер эротично лежит на кровати, прикрываясь лепестками роз и держа в зубах розу.</w:t>
+      </w:r>
+      <w:r>
+        <w:t xml:space="preserve"> Лейтер спрашивает Тагира, что тот тут делает, а Тагир отвечает, что Лейтер сам тайно позвал его к </w:t>
+      </w:r>
+      <w:r>
+        <w:t>с</w:t>
+      </w:r>
+      <w:r>
+        <w:t xml:space="preserve">ебе. </w:t>
+      </w:r>
+      <w:r>
+        <w:t>Лейтер доволен и начал учить Тагира.</w:t>
+      </w:r>
+      <w:r>
+        <w:t xml:space="preserve"> Лейтер рассказал ему о теориях заговора, великих бедствиях, 72 превращениях и всем таком.</w:t>
+      </w:r>
+      <w:r>
+        <w:t xml:space="preserve"> Там же Тагир познал 1000 несуществующих женщин</w:t>
+      </w:r>
+      <w:r>
+        <w:t xml:space="preserve"> </w:t>
+      </w:r>
+      <w:r>
+        <w:t>(Мем:Тагир:</w:t>
+      </w:r>
+      <w:r>
+        <w:t>1000 женщин</w:t>
+      </w:r>
+      <w:r>
+        <w:t>)</w:t>
+      </w:r>
+      <w:r>
+        <w:t>.</w:t>
+      </w:r>
+      <w:r>
+        <w:t xml:space="preserve"> Напоследок Лейтер надел Тагиру на голову трусы марки "Кельвин Кляйн" (Мем:Тагир:Кельвин Кляйн)</w:t>
+      </w:r>
+      <w:r>
+        <w:t xml:space="preserve"> и </w:t>
+      </w:r>
+      <w:r>
+        <w:t>состриг волосы, которые выглядывали из под трусов</w:t>
+      </w:r>
+      <w:r>
+        <w:t xml:space="preserve">. Собрав состриженные волосы, он отдал их Тагиру, чтобы тот мог использовать магию, </w:t>
+      </w:r>
+      <w:r>
+        <w:t>д</w:t>
+      </w:r>
+      <w:r>
+        <w:t>уя на волоски.</w:t>
       </w:r>
     </w:p>
     <w:p>
@@ -2616,689 +2843,124 @@
         <w:pStyle w:val="21"/>
       </w:pPr>
       <w:r>
-        <w:t xml:space="preserve">Царь обезьян взошел на плот. Благодаря попутному ветру он очень быстро добрался до границ страны </w:t>
-      </w:r>
-      <w:proofErr w:type="spellStart"/>
-      <w:r>
-        <w:t>Джамбудвипа</w:t>
-      </w:r>
-      <w:proofErr w:type="spellEnd"/>
-      <w:r>
-        <w:t xml:space="preserve">. Вскоре плот прибило к северо-западном берегу. Там начиналась страна </w:t>
-      </w:r>
-      <w:proofErr w:type="spellStart"/>
-      <w:r>
-        <w:t>Джамбудвипа</w:t>
-      </w:r>
-      <w:proofErr w:type="spellEnd"/>
-      <w:r>
-        <w:t>. На берегу было много народу. Одни ловили рыбу, другие охотились на диких гусей, третьи вылавливали из воды ракушек и устриц, сушили соль.</w:t>
+        <w:t>Тут Сунь У-кун и сам загорелся желанием показать свое искусство и, обращаясь к товарищам, спросил:</w:t>
+      </w:r>
+      <w:r>
+        <w:t xml:space="preserve"> "</w:t>
+      </w:r>
+      <w:r>
+        <w:t>Во что бы вы хотели, чтобы я превратился?</w:t>
+      </w:r>
+      <w:r>
+        <w:t>". "</w:t>
+      </w:r>
+      <w:r>
+        <w:t>Да вот хотя бы в сосну</w:t>
+      </w:r>
+      <w:r>
+        <w:t>"</w:t>
+      </w:r>
+      <w:r>
+        <w:t>, – ответили ему.</w:t>
       </w:r>
       <w:r>
         <w:t xml:space="preserve"> </w:t>
       </w:r>
       <w:r>
-        <w:t xml:space="preserve">Приблизившись к ним, Царь обезьян стал проделывать всевозможные штуки. Это так напугало людей, что они побросали свои корзины и сети и разбежались кто куда. Лишь один из них от страха не смог бежать. Царь </w:t>
-      </w:r>
-      <w:r>
-        <w:lastRenderedPageBreak/>
-        <w:t>обезьян поймал его, сорвал с него одежду и нарядился, как это делают люди. Затем он с важным видом отправился разгуливать по городам и селениям, площадям и рынкам. Он перенял манеры и привычки людей, научился их языку. Утром он вставал и завтракал, вечером ложился спать. Все его помыслы были устремлены к тому, чтобы найти бессмертных и узнать у них секрет вечной юности.</w:t>
-      </w:r>
-    </w:p>
-    <w:p>
-      <w:r>
-        <w:t xml:space="preserve">Тагир оказывается на берегу, на котором стоят несколько человек. Распугав большинство, Тагир </w:t>
-      </w:r>
-      <w:r>
-        <w:t>собирает</w:t>
-      </w:r>
-      <w:r>
-        <w:t xml:space="preserve"> их одежду. После этого он гуляет по городу и встречает дровосека</w:t>
-      </w:r>
-      <w:r>
-        <w:t xml:space="preserve">, напевающего песенку бессмертных. У дровосека тяжелая жизнь, но Тагир говорит: "Да, жаль тебя, конечно, чувачок, но </w:t>
-      </w:r>
-      <w:r>
-        <w:t>где тут, говоришь, живет бессмертный?". Дровосек</w:t>
-      </w:r>
-      <w:r>
-        <w:t xml:space="preserve"> рассказывает, как добраться до бе</w:t>
-      </w:r>
-      <w:r>
-        <w:t>с</w:t>
-      </w:r>
-      <w:r>
-        <w:t>смертного.</w:t>
+        <w:t>Сунь У-кун сделал магическое движение руками, произнес заклинание, встряхнулся и превратился в сосну.</w:t>
       </w:r>
       <w:r>
         <w:t xml:space="preserve"> </w:t>
       </w:r>
       <w:r>
-        <w:t>Бессмертный живет в горе, которую было видно все это время и на которой огромная надпись "Тут обу</w:t>
-      </w:r>
-      <w:r>
-        <w:t>ч</w:t>
-      </w:r>
-      <w:r>
-        <w:t>ают бессмертию"</w:t>
-      </w:r>
-      <w:r>
-        <w:t>. Тагир говорит: "</w:t>
-      </w:r>
-      <w:proofErr w:type="spellStart"/>
-      <w:r>
-        <w:t>Ооо</w:t>
-      </w:r>
-      <w:proofErr w:type="spellEnd"/>
-      <w:r>
-        <w:t>, бля, а мы и не думали!</w:t>
-      </w:r>
-      <w:r>
-        <w:t xml:space="preserve"> Ну ладно тогда, </w:t>
-      </w:r>
-      <w:proofErr w:type="spellStart"/>
-      <w:r>
-        <w:t>бб</w:t>
-      </w:r>
-      <w:proofErr w:type="spellEnd"/>
-      <w:r>
-        <w:t>!</w:t>
+        <w:t>Превращение Сунь У-куна вызвало у товарищей восторг. Они хохотали и, громко аплодируя, восклицали:</w:t>
+      </w:r>
+      <w:r>
+        <w:t xml:space="preserve"> "</w:t>
+      </w:r>
+      <w:r>
+        <w:t>Прекрасно, обезьяна! Замечательно!</w:t>
+      </w:r>
+      <w:r>
+        <w:t>".</w:t>
+      </w:r>
+      <w:r>
+        <w:t xml:space="preserve"> </w:t>
+      </w:r>
+      <w:r>
+        <w:t>Своим шумом они потревожили патриарха, который с посохом в руках вышел к ним.</w:t>
+      </w:r>
+      <w:r>
+        <w:t xml:space="preserve"> </w:t>
       </w:r>
       <w:r>
         <w:t>"</w:t>
       </w:r>
       <w:r>
-        <w:t xml:space="preserve"> (</w:t>
-      </w:r>
-      <w:proofErr w:type="spellStart"/>
-      <w:r>
-        <w:t>Мем:Другое:Ооо</w:t>
-      </w:r>
-      <w:proofErr w:type="spellEnd"/>
-      <w:r>
-        <w:t>, бля, а мы и не думали)</w:t>
-      </w:r>
-      <w:r>
-        <w:t xml:space="preserve"> и уходит к горе</w:t>
-      </w:r>
-      <w:r>
-        <w:t>.</w:t>
-      </w:r>
-    </w:p>
-    <w:p>
-      <w:pPr>
-        <w:pStyle w:val="21"/>
-      </w:pPr>
-      <w:r>
-        <w:t>Царь обезьян долго глядел на дверь, но постучаться не решался. Наконец он взобрался на верхушку сосны, стал там срывать сосновые шишки, грызть орехи и забавляться. Немного погодя он вдруг услышал скрип, дверь растворилась и из пещеры вышел божественный отрок удивительной красоты</w:t>
-      </w:r>
-      <w:r>
-        <w:t xml:space="preserve"> и крикнул: "</w:t>
-      </w:r>
-      <w:r>
-        <w:t>Кто нарушает здесь тишину?</w:t>
-      </w:r>
-      <w:r>
-        <w:t xml:space="preserve">" </w:t>
-      </w:r>
-    </w:p>
-    <w:p>
-      <w:r>
-        <w:t>Придя к горе, Тагир боится войти</w:t>
-      </w:r>
-      <w:r>
-        <w:t>, ведь гору охраняет Константин</w:t>
-      </w:r>
-      <w:r>
-        <w:t>, который его прогоняет</w:t>
-      </w:r>
-      <w:r>
-        <w:t>!</w:t>
+        <w:t xml:space="preserve">Хотелось бы мне знать, на что ты растрачиваешь свои духовные силы, превращаясь в какую-то сосну? Ты, видно, проделываешь это, чтобы позабавить других? </w:t>
+      </w:r>
+      <w:r>
+        <w:t>Т</w:t>
+      </w:r>
+      <w:r>
+        <w:t>ы сам подвергаешь свою жизнь опасности.</w:t>
+      </w:r>
+      <w:r>
+        <w:t>"</w:t>
+      </w:r>
+      <w:r>
+        <w:t xml:space="preserve">. </w:t>
+      </w:r>
+      <w:r>
+        <w:t>"</w:t>
+      </w:r>
+      <w:r>
+        <w:t>Я виноват, простите меня, учитель!</w:t>
+      </w:r>
+      <w:r>
+        <w:t>"</w:t>
+      </w:r>
+      <w:r>
+        <w:t> – взмолился Сунь У-кун, земно кланяясь.</w:t>
+      </w:r>
+      <w:r>
+        <w:t xml:space="preserve"> "</w:t>
+      </w:r>
+      <w:r>
+        <w:t>Я не стану наказывать тебя, но ты должен уйти отсюда</w:t>
+      </w:r>
+      <w:r>
+        <w:t>"</w:t>
+      </w:r>
+      <w:r>
+        <w:t> – сказал патриарх.</w:t>
+      </w:r>
+    </w:p>
+    <w:p>
+      <w:r>
+        <w:t>Через некоторое время Тагир сидит с учениками-лейтерами, и те просят показать им волшебство. Тагир говорит: "Хотите сосну?"</w:t>
+      </w:r>
+      <w:r>
+        <w:t>. Ученики говорят, мол, хотим</w:t>
       </w:r>
       <w:r>
         <w:t xml:space="preserve"> </w:t>
       </w:r>
-      <w:r>
-        <w:t>Тагир залезает на дерево и кидается в Константина ш</w:t>
-      </w:r>
-      <w:r>
-        <w:t>и</w:t>
-      </w:r>
-      <w:r>
-        <w:t xml:space="preserve">шками. Константин достает здоровую пушку, стреляет </w:t>
-      </w:r>
-      <w:r>
-        <w:t xml:space="preserve">в Тагира, но попадает в дерево. Дерево падает на Константина. Из пещеры в горе выходит Ученик (Валентин </w:t>
-      </w:r>
-      <w:proofErr w:type="spellStart"/>
-      <w:r>
-        <w:t>Лейтер</w:t>
-      </w:r>
-      <w:proofErr w:type="spellEnd"/>
-      <w:r>
-        <w:t xml:space="preserve">) и спрашивает: "Кто тут шумит?" </w:t>
-      </w:r>
-      <w:r>
-        <w:t>после чего пускает его в гору</w:t>
-      </w:r>
-      <w:r>
-        <w:t xml:space="preserve"> учиться бессмертию</w:t>
-      </w:r>
-      <w:r>
-        <w:t>.</w:t>
-      </w:r>
-    </w:p>
-    <w:p>
-      <w:pPr>
-        <w:pStyle w:val="21"/>
-      </w:pPr>
-      <w:r>
-        <w:t xml:space="preserve">Наконец они приблизились к возвышению из зеленой яшмы, на котором восседал сам патриарх </w:t>
-      </w:r>
-      <w:proofErr w:type="spellStart"/>
-      <w:r>
-        <w:t>Суботи</w:t>
-      </w:r>
-      <w:proofErr w:type="spellEnd"/>
-      <w:r>
-        <w:t>.</w:t>
-      </w:r>
-      <w:r>
-        <w:t xml:space="preserve"> </w:t>
-      </w:r>
-      <w:r>
-        <w:t>При виде патриарха Царь обезьян тотчас же распростерся перед ним и, без конца отбивая земные поклоны</w:t>
-      </w:r>
-      <w:r>
-        <w:t>.</w:t>
-      </w:r>
-    </w:p>
-    <w:p>
-      <w:r>
-        <w:t xml:space="preserve">Тагир подходит к </w:t>
-      </w:r>
-      <w:proofErr w:type="spellStart"/>
-      <w:r>
-        <w:t>Лейтеру</w:t>
-      </w:r>
-      <w:proofErr w:type="spellEnd"/>
-      <w:r>
-        <w:t xml:space="preserve">. </w:t>
-      </w:r>
-      <w:proofErr w:type="spellStart"/>
-      <w:r>
-        <w:t>Лейтер</w:t>
-      </w:r>
-      <w:proofErr w:type="spellEnd"/>
-      <w:r>
-        <w:t xml:space="preserve"> спрашивает, кто такой Тагир и откуда он. Тагир говорит, что он из Уфы. </w:t>
-      </w:r>
-      <w:r>
-        <w:t>Валентин злится, но Тагир говорит, что приехал на велосипеде, после чего достает велосипед. Валентин говорит, что у велосипеда должны быть седло и педали</w:t>
-      </w:r>
-      <w:r>
-        <w:t xml:space="preserve"> (</w:t>
-      </w:r>
-      <w:proofErr w:type="spellStart"/>
-      <w:r>
-        <w:t>Мем:Тагир:Велосипед</w:t>
-      </w:r>
-      <w:proofErr w:type="spellEnd"/>
-      <w:r>
-        <w:t>)</w:t>
-      </w:r>
-      <w:r>
-        <w:t xml:space="preserve">, а на таком только по Уфе кататься. </w:t>
-      </w:r>
-      <w:r>
-        <w:t>Тагир говорит, что у него нет имени</w:t>
-      </w:r>
-      <w:r>
-        <w:t>, потому что он родился из камня.</w:t>
-      </w:r>
-      <w:r>
-        <w:t xml:space="preserve"> </w:t>
-      </w:r>
-      <w:r>
-        <w:t>Валентин дает ему фамилию Мет (Фрик</w:t>
-      </w:r>
-      <w:r>
-        <w:t>, Шутник</w:t>
-      </w:r>
-      <w:r>
-        <w:t>), имя А (лан Вейк</w:t>
-      </w:r>
-      <w:r>
-        <w:t xml:space="preserve"> / </w:t>
-      </w:r>
-      <w:proofErr w:type="spellStart"/>
-      <w:r>
-        <w:t>налитик</w:t>
-      </w:r>
-      <w:proofErr w:type="spellEnd"/>
-      <w:r>
-        <w:t xml:space="preserve"> / боба</w:t>
-      </w:r>
-      <w:r>
-        <w:t>) и буддийское имя Лист (</w:t>
-      </w:r>
-      <w:r>
-        <w:t>привинченный к стулу</w:t>
-      </w:r>
-      <w:r>
-        <w:t>)</w:t>
-      </w:r>
-      <w:r>
-        <w:t xml:space="preserve">, т.е. полное имя Мет </w:t>
-      </w:r>
-      <w:proofErr w:type="spellStart"/>
-      <w:r>
-        <w:t>Алист</w:t>
-      </w:r>
-      <w:proofErr w:type="spellEnd"/>
-      <w:r>
-        <w:t>.</w:t>
-      </w:r>
-      <w:r>
-        <w:t xml:space="preserve"> Тагир радуется новому имени.</w:t>
-      </w:r>
-    </w:p>
-    <w:p>
-      <w:pPr>
-        <w:pStyle w:val="21"/>
-      </w:pPr>
-      <w:r>
-        <w:t>Патриарх велел своим ученикам отвести Сунь У-куна в помещение во втором дворе, научить его опрыскивать водой и подметать пол, объяснить, как нужно обращаться с людьми и как вести себя.</w:t>
-      </w:r>
-      <w:r>
-        <w:t xml:space="preserve"> </w:t>
-      </w:r>
-      <w:r>
-        <w:t>На следующее утро Сунь У-кун вместе со всеми стал обучаться разговору, манерам поведения, читал священные книги, учился писать, а также возжигать фимиам. Так проходили день за днем. В свободное время Сунь У-кун подметал полы, полол сад, ухаживал за цветами и деревьями, ходил за хворостом и топил печи, носил воду. В общем, вел все хозяйство. Так незаметно он прожил в пещере несколько лет.</w:t>
-      </w:r>
-      <w:r>
-        <w:t xml:space="preserve"> </w:t>
-      </w:r>
-    </w:p>
-    <w:p>
-      <w:pPr>
-        <w:pStyle w:val="21"/>
-      </w:pPr>
-      <w:r>
-        <w:t>"Я</w:t>
-      </w:r>
-      <w:r>
-        <w:t xml:space="preserve"> думаю, что прожил ты здесь семь лет. Чему же ты хотел бы научиться у меня?</w:t>
-      </w:r>
-      <w:r>
-        <w:t>". "</w:t>
-      </w:r>
-      <w:r>
-        <w:t>Я целиком полагаюсь на вас, учитель</w:t>
-      </w:r>
-      <w:r>
-        <w:t>"</w:t>
-      </w:r>
-      <w:r>
-        <w:t xml:space="preserve">, – отвечал на это Сунь У-кун, – </w:t>
-      </w:r>
-      <w:r>
-        <w:t>"</w:t>
-      </w:r>
-      <w:r>
-        <w:t>и готов заниматься всем, что относится к великому учению.</w:t>
-      </w:r>
-      <w:r>
-        <w:t>"</w:t>
-      </w:r>
-    </w:p>
-    <w:p>
-      <w:pPr>
-        <w:pStyle w:val="21"/>
-      </w:pPr>
-      <w:r>
-        <w:t>"</w:t>
-      </w:r>
-      <w:r>
-        <w:t>Ну, тогда учить мне все это совершенно не нужно!</w:t>
-      </w:r>
-      <w:r>
-        <w:t>"</w:t>
-      </w:r>
-      <w:r>
-        <w:t> – заявил Сунь У-кун.</w:t>
-      </w:r>
-      <w:r>
-        <w:t xml:space="preserve"> </w:t>
-      </w:r>
-      <w:r>
-        <w:t>Услышав подобные слова, патриарх даже крякнул от изумления, спустился с возвышения и, тыча в Сунь У-куна линейкой, воскликнул: </w:t>
-      </w:r>
-      <w:r>
-        <w:t>"</w:t>
-      </w:r>
-      <w:r>
-        <w:t>Ах ты жалкая обезьяна! И этого ты не хочешь, и того не желаешь, так чего же тебе надо?</w:t>
-      </w:r>
-      <w:r>
-        <w:t xml:space="preserve">" </w:t>
-      </w:r>
-      <w:r>
-        <w:t>С этими словами он подошел к Сунь У-куну и стукнул его три раза по голове.</w:t>
-      </w:r>
-    </w:p>
-    <w:p>
-      <w:r>
-        <w:lastRenderedPageBreak/>
-        <w:t xml:space="preserve">Ученики стали учить Тагира, как вести себя в обществе. Увы, это не помогло, поэтому "стримы </w:t>
-      </w:r>
-      <w:proofErr w:type="spellStart"/>
-      <w:r>
-        <w:t>металиста</w:t>
-      </w:r>
-      <w:proofErr w:type="spellEnd"/>
-      <w:r>
-        <w:t xml:space="preserve">, если вам нравятся его </w:t>
-      </w:r>
-      <w:proofErr w:type="spellStart"/>
-      <w:r>
-        <w:t>видосы</w:t>
-      </w:r>
-      <w:proofErr w:type="spellEnd"/>
-      <w:r>
-        <w:t>, смотреть не рекомендую"</w:t>
-      </w:r>
-      <w:r>
-        <w:t xml:space="preserve"> (</w:t>
-      </w:r>
-      <w:proofErr w:type="spellStart"/>
-      <w:r>
-        <w:t>Мем:Тагир:Стримы</w:t>
-      </w:r>
-      <w:proofErr w:type="spellEnd"/>
-      <w:r>
-        <w:t xml:space="preserve"> не рекомендую)</w:t>
-      </w:r>
-      <w:r>
-        <w:t xml:space="preserve">. </w:t>
-      </w:r>
-      <w:r>
-        <w:t xml:space="preserve">Но хотя бы на человека стал похож. </w:t>
-      </w:r>
-      <w:r>
-        <w:t xml:space="preserve">Через некоторое время </w:t>
-      </w:r>
-      <w:proofErr w:type="spellStart"/>
-      <w:r>
-        <w:t>Лейтер</w:t>
-      </w:r>
-      <w:proofErr w:type="spellEnd"/>
-      <w:r>
-        <w:t xml:space="preserve"> предлагает Тагиру разные учения, но Тагир отказывается. </w:t>
-      </w:r>
-      <w:proofErr w:type="spellStart"/>
-      <w:r>
-        <w:t>Лейтер</w:t>
-      </w:r>
-      <w:proofErr w:type="spellEnd"/>
-      <w:r>
-        <w:t xml:space="preserve"> трижды бьет его линейкой по голове и уходит.</w:t>
-      </w:r>
-      <w:r>
-        <w:t xml:space="preserve"> Ученики-</w:t>
-      </w:r>
-      <w:proofErr w:type="spellStart"/>
-      <w:r>
-        <w:t>лейтеры</w:t>
-      </w:r>
-      <w:proofErr w:type="spellEnd"/>
-      <w:r>
-        <w:t xml:space="preserve"> говорят Тагиру, что он малолетний дебил (</w:t>
-      </w:r>
-      <w:proofErr w:type="spellStart"/>
-      <w:r>
-        <w:t>Мем:Другое:Малолетний</w:t>
-      </w:r>
-      <w:proofErr w:type="spellEnd"/>
-      <w:r>
-        <w:t xml:space="preserve"> дебил). </w:t>
-      </w:r>
-      <w:r>
-        <w:t xml:space="preserve">Но Тагир понял план и ночью прокрался к </w:t>
-      </w:r>
-      <w:proofErr w:type="spellStart"/>
-      <w:r>
-        <w:t>Лейтеру</w:t>
-      </w:r>
-      <w:proofErr w:type="spellEnd"/>
-      <w:r>
-        <w:t xml:space="preserve"> в спальню.</w:t>
-      </w:r>
-      <w:r>
-        <w:t xml:space="preserve"> </w:t>
-      </w:r>
-      <w:proofErr w:type="spellStart"/>
-      <w:r>
-        <w:t>Лейтер</w:t>
-      </w:r>
-      <w:proofErr w:type="spellEnd"/>
-      <w:r>
-        <w:t xml:space="preserve"> эротично лежит на кровати, прикрываясь лепестками роз и держа в зубах розу.</w:t>
-      </w:r>
-      <w:r>
-        <w:t xml:space="preserve"> </w:t>
-      </w:r>
-      <w:proofErr w:type="spellStart"/>
-      <w:r>
-        <w:t>Лейтер</w:t>
-      </w:r>
-      <w:proofErr w:type="spellEnd"/>
-      <w:r>
-        <w:t xml:space="preserve"> спрашивает Тагира, что тот тут делает, а Тагир отвечает, что </w:t>
-      </w:r>
-      <w:proofErr w:type="spellStart"/>
-      <w:r>
-        <w:t>Лейтер</w:t>
-      </w:r>
-      <w:proofErr w:type="spellEnd"/>
-      <w:r>
-        <w:t xml:space="preserve"> сам тайно позвал его к </w:t>
-      </w:r>
-      <w:r>
-        <w:t>с</w:t>
-      </w:r>
-      <w:r>
-        <w:t xml:space="preserve">ебе. </w:t>
-      </w:r>
-      <w:proofErr w:type="spellStart"/>
-      <w:r>
-        <w:t>Лейтер</w:t>
-      </w:r>
-      <w:proofErr w:type="spellEnd"/>
-      <w:r>
-        <w:t xml:space="preserve"> доволен и начал учить Тагира.</w:t>
-      </w:r>
-      <w:r>
-        <w:t xml:space="preserve"> </w:t>
-      </w:r>
-      <w:proofErr w:type="spellStart"/>
-      <w:r>
-        <w:t>Лейтер</w:t>
-      </w:r>
-      <w:proofErr w:type="spellEnd"/>
-      <w:r>
-        <w:t xml:space="preserve"> рассказал ему о теориях заговора, великих бедствиях, 72 превращениях и всем таком.</w:t>
-      </w:r>
-      <w:r>
-        <w:t xml:space="preserve"> Напоследок </w:t>
-      </w:r>
-      <w:proofErr w:type="spellStart"/>
-      <w:r>
-        <w:t>Лейтер</w:t>
-      </w:r>
-      <w:proofErr w:type="spellEnd"/>
-      <w:r>
-        <w:t xml:space="preserve"> надел Тагиру на голову трусы марки "Кельвин Кляйн" (</w:t>
-      </w:r>
-      <w:proofErr w:type="spellStart"/>
-      <w:r>
-        <w:t>Мем:Тагир:Кельвин</w:t>
-      </w:r>
-      <w:proofErr w:type="spellEnd"/>
-      <w:r>
-        <w:t xml:space="preserve"> Кляйн)</w:t>
-      </w:r>
-      <w:r>
-        <w:t xml:space="preserve"> и </w:t>
-      </w:r>
-      <w:r>
-        <w:t>состриг волосы, которые выглядывали из под трусов</w:t>
-      </w:r>
-      <w:r>
-        <w:t xml:space="preserve">. Собрав состриженные волосы, он отдал их Тагиру, чтобы тот мог использовать магию, </w:t>
-      </w:r>
-      <w:r>
-        <w:t>д</w:t>
-      </w:r>
-      <w:r>
-        <w:t>уя на волоски.</w:t>
-      </w:r>
-    </w:p>
-    <w:p>
-      <w:pPr>
-        <w:pStyle w:val="21"/>
-      </w:pPr>
-      <w:r>
-        <w:t>Тут Сунь У-кун и сам загорелся желанием показать свое искусство и, обращаясь к товарищам, спросил:</w:t>
-      </w:r>
-      <w:r>
-        <w:t xml:space="preserve"> "</w:t>
-      </w:r>
-      <w:r>
-        <w:t>Во что бы вы хотели, чтобы я превратился?</w:t>
-      </w:r>
-      <w:r>
-        <w:t>". "</w:t>
-      </w:r>
-      <w:r>
-        <w:t>Да вот хотя бы в сосну</w:t>
-      </w:r>
-      <w:r>
-        <w:t>"</w:t>
-      </w:r>
-      <w:r>
-        <w:t>, – ответили ему.</w:t>
-      </w:r>
-      <w:r>
-        <w:t xml:space="preserve"> </w:t>
-      </w:r>
-      <w:r>
-        <w:t>Сунь У-кун сделал магическое движение руками, произнес заклинание, встряхнулся и превратился в сосну.</w:t>
-      </w:r>
-      <w:r>
-        <w:t xml:space="preserve"> </w:t>
-      </w:r>
-      <w:r>
-        <w:t>Превращение Сунь У-куна вызвало у товарищей восторг. Они хохотали и, громко аплодируя, восклицали:</w:t>
-      </w:r>
-      <w:r>
-        <w:t xml:space="preserve"> "</w:t>
-      </w:r>
-      <w:r>
-        <w:t>Прекрасно, обезьяна! Замечательно!</w:t>
-      </w:r>
-      <w:r>
-        <w:t>".</w:t>
-      </w:r>
-      <w:r>
-        <w:t xml:space="preserve"> </w:t>
-      </w:r>
-      <w:r>
-        <w:t>Своим шумом они потревожили патриарха, который с посохом в руках вышел к ним.</w:t>
-      </w:r>
-      <w:r>
-        <w:t xml:space="preserve"> </w:t>
-      </w:r>
-      <w:r>
-        <w:t>"</w:t>
-      </w:r>
-      <w:r>
-        <w:t xml:space="preserve">Хотелось бы мне знать, на что ты растрачиваешь свои духовные силы, превращаясь в какую-то сосну? Ты, видно, проделываешь это, чтобы позабавить других? </w:t>
-      </w:r>
-      <w:r>
-        <w:t>Т</w:t>
-      </w:r>
-      <w:r>
-        <w:t>ы сам подвергаешь свою жизнь опасности.</w:t>
-      </w:r>
-      <w:r>
-        <w:t>"</w:t>
-      </w:r>
-      <w:r>
-        <w:t xml:space="preserve">. </w:t>
-      </w:r>
-      <w:r>
-        <w:t>"</w:t>
-      </w:r>
-      <w:r>
-        <w:t>Я виноват, простите меня, учитель!</w:t>
-      </w:r>
-      <w:r>
-        <w:t>"</w:t>
-      </w:r>
-      <w:r>
-        <w:t> – взмолился Сунь У-кун, земно кланяясь.</w:t>
-      </w:r>
-      <w:r>
-        <w:t xml:space="preserve"> "</w:t>
-      </w:r>
-      <w:r>
-        <w:t>Я не стану наказывать тебя, но ты должен уйти отсюда</w:t>
-      </w:r>
-      <w:r>
-        <w:t>"</w:t>
-      </w:r>
-      <w:r>
-        <w:t> – сказал патриарх.</w:t>
-      </w:r>
-    </w:p>
-    <w:p>
-      <w:r>
-        <w:t>Через некоторое время Тагир сидит с учениками-</w:t>
-      </w:r>
-      <w:proofErr w:type="spellStart"/>
-      <w:r>
-        <w:t>лейтерами</w:t>
-      </w:r>
-      <w:proofErr w:type="spellEnd"/>
-      <w:r>
-        <w:t>, и те просят показать им волшебство. Тагир говорит: "Хотите сосну?"</w:t>
-      </w:r>
-      <w:r>
-        <w:t>. Ученики говорят, мол, хотим</w:t>
-      </w:r>
-      <w:r>
-        <w:t xml:space="preserve"> </w:t>
-      </w:r>
-      <w:proofErr w:type="spellStart"/>
       <w:r>
         <w:rPr>
           <w:lang w:val="en-US"/>
         </w:rPr>
         <w:t>xdd</w:t>
       </w:r>
-      <w:proofErr w:type="spellEnd"/>
       <w:r>
         <w:t xml:space="preserve">. Тагир превращается в дерево, ученики сидят с лицами </w:t>
       </w:r>
-      <w:proofErr w:type="spellStart"/>
       <w:r>
         <w:rPr>
           <w:lang w:val="en-US"/>
         </w:rPr>
         <w:t>xdd</w:t>
       </w:r>
-      <w:proofErr w:type="spellEnd"/>
       <w:r>
         <w:t xml:space="preserve">, </w:t>
       </w:r>
@@ -3311,14 +2973,12 @@
       <w:r>
         <w:t xml:space="preserve">, </w:t>
       </w:r>
-      <w:proofErr w:type="spellStart"/>
       <w:r>
         <w:rPr>
           <w:lang w:val="en-US"/>
         </w:rPr>
         <w:t>em</w:t>
       </w:r>
-      <w:proofErr w:type="spellEnd"/>
       <w:r>
         <w:t xml:space="preserve"> (Мем:Тагир:7тв смайлы)</w:t>
       </w:r>
@@ -3331,26 +2991,10 @@
     </w:p>
     <w:p>
       <w:r>
-        <w:t xml:space="preserve">Вдруг приходит </w:t>
-      </w:r>
-      <w:proofErr w:type="spellStart"/>
-      <w:r>
-        <w:t>Лейтер</w:t>
-      </w:r>
-      <w:proofErr w:type="spellEnd"/>
-      <w:r>
-        <w:t xml:space="preserve">, разгоняет учеников, а Тагиру говорит отправляться домой. </w:t>
-      </w:r>
-      <w:r>
-        <w:t xml:space="preserve">Тагир хочет отблагодарить учителя, но </w:t>
-      </w:r>
-      <w:proofErr w:type="spellStart"/>
-      <w:r>
-        <w:t>Лейтер</w:t>
-      </w:r>
-      <w:proofErr w:type="spellEnd"/>
-      <w:r>
-        <w:t xml:space="preserve"> говорит: "</w:t>
+        <w:t xml:space="preserve">Вдруг приходит Лейтер, разгоняет учеников, а Тагиру говорит отправляться домой. </w:t>
+      </w:r>
+      <w:r>
+        <w:t>Тагир хочет отблагодарить учителя, но Лейтер говорит: "</w:t>
       </w:r>
       <w:r>
         <w:t>Какие там еще милости? Мне хотелось бы лишь одного: чтобы ты не натворил какой-нибудь беды и меня в нее не впутал!</w:t>
@@ -3379,15 +3023,7 @@
         <w:t>"</w:t>
       </w:r>
       <w:r>
-        <w:t xml:space="preserve"> (</w:t>
-      </w:r>
-      <w:proofErr w:type="spellStart"/>
-      <w:r>
-        <w:t>Мем:Тагир:Пересказ</w:t>
-      </w:r>
-      <w:proofErr w:type="spellEnd"/>
-      <w:r>
-        <w:t xml:space="preserve"> википедии)</w:t>
+        <w:t xml:space="preserve"> (Мем:Тагир:Пересказ википедии)</w:t>
       </w:r>
       <w:r>
         <w:t xml:space="preserve">. </w:t>
@@ -3402,15 +3038,7 @@
         <w:t>велосипед без седла и педалей</w:t>
       </w:r>
       <w:r>
-        <w:t xml:space="preserve"> (</w:t>
-      </w:r>
-      <w:proofErr w:type="spellStart"/>
-      <w:r>
-        <w:t>Мем:Тагир:Велосипед</w:t>
-      </w:r>
-      <w:proofErr w:type="spellEnd"/>
-      <w:r>
-        <w:t>)</w:t>
+        <w:t xml:space="preserve"> (Мем:Тагир:Велосипед)</w:t>
       </w:r>
       <w:r>
         <w:t>, Тагир полетел на Уфа-гору.</w:t>
@@ -3458,7 +3086,11 @@
         <w:t xml:space="preserve"> "</w:t>
       </w:r>
       <w:r>
-        <w:t>Великий царь! Вы совсем забыли о нас! Как же могли вы бросить нас на произвол судьбы на такое долгое время. Сейчас нам житья не стало от злого духа. Он хочет отобрать у нас Пещеру водного занавеса, но мы боремся с ним не на жизнь, а на смерть. За это время этот негодяй отобрал у нас все имущество, отнял детей и довел до того, что мы все время должны сторожить наше жилище, не смыкая глаз ни днем, ни ночью. Как хорошо, что вы наконец вернулись. А не будь вас еще год-два, мы все и наша пещера оказались бы в чужих руках!</w:t>
+        <w:t xml:space="preserve">Великий царь! Вы совсем забыли о </w:t>
+      </w:r>
+      <w:r>
+        <w:lastRenderedPageBreak/>
+        <w:t>нас! Как же могли вы бросить нас на произвол судьбы на такое долгое время. Сейчас нам житья не стало от злого духа. Он хочет отобрать у нас Пещеру водного занавеса, но мы боремся с ним не на жизнь, а на смерть. За это время этот негодяй отобрал у нас все имущество, отнял детей и довел до того, что мы все время должны сторожить наше жилище, не смыкая глаз ни днем, ни ночью. Как хорошо, что вы наконец вернулись. А не будь вас еще год-два, мы все и наша пещера оказались бы в чужих руках!</w:t>
       </w:r>
       <w:r>
         <w:t>"</w:t>
@@ -3466,7 +3098,6 @@
     </w:p>
     <w:p>
       <w:r>
-        <w:lastRenderedPageBreak/>
         <w:t xml:space="preserve">Прилетев на гору-Уфу, </w:t>
       </w:r>
       <w:r>
@@ -3567,15 +3198,7 @@
         <w:t>, дунул самокрутку</w:t>
       </w:r>
       <w:r>
-        <w:t xml:space="preserve"> (</w:t>
-      </w:r>
-      <w:proofErr w:type="spellStart"/>
-      <w:r>
-        <w:t>Мем:Тагир:Бармен</w:t>
-      </w:r>
-      <w:proofErr w:type="spellEnd"/>
-      <w:r>
-        <w:t xml:space="preserve"> и самокрутка)</w:t>
+        <w:t xml:space="preserve"> (Мем:Тагир:Бармен и самокрутка)</w:t>
       </w:r>
       <w:r>
         <w:t xml:space="preserve">, да так, что дым опутал весь город. </w:t>
@@ -3607,15 +3230,7 @@
         <w:t xml:space="preserve"> После этого все обезьяны запрыгнули на облачный велосипед без седла и педалей</w:t>
       </w:r>
       <w:r>
-        <w:t xml:space="preserve"> (</w:t>
-      </w:r>
-      <w:proofErr w:type="spellStart"/>
-      <w:r>
-        <w:t>Мем:Тагир:Велосипед</w:t>
-      </w:r>
-      <w:proofErr w:type="spellEnd"/>
-      <w:r>
-        <w:t>)</w:t>
+        <w:t xml:space="preserve"> (Мем:Тагир:Велосипед)</w:t>
       </w:r>
       <w:r>
         <w:t xml:space="preserve"> и полетели на гору-Уфу</w:t>
@@ -3638,15 +3253,7 @@
         <w:t xml:space="preserve"> на гору-Уфу</w:t>
       </w:r>
       <w:r>
-        <w:t xml:space="preserve">, хихикающий Тагир </w:t>
-      </w:r>
-      <w:proofErr w:type="spellStart"/>
-      <w:r>
-        <w:t>схлопнул</w:t>
-      </w:r>
-      <w:proofErr w:type="spellEnd"/>
-      <w:r>
-        <w:t xml:space="preserve"> волшебных обезьянок обратно в волос, засунул его обратно в трусы</w:t>
+        <w:t>, хихикающий Тагир схлопнул волшебных обезьянок обратно в волос, засунул его обратно в трусы</w:t>
       </w:r>
       <w:r>
         <w:t>,</w:t>
@@ -3746,16 +3353,8 @@
         <w:rPr>
           <w:highlight w:val="red"/>
         </w:rPr>
-        <w:t xml:space="preserve">Ладно, фигня какая-то вышла, эту часть </w:t>
-      </w:r>
-      <w:proofErr w:type="spellStart"/>
-      <w:r>
-        <w:rPr>
-          <w:highlight w:val="red"/>
-        </w:rPr>
-        <w:t>скипнем</w:t>
-      </w:r>
-      <w:proofErr w:type="spellEnd"/>
+        <w:t>Ладно, фигня какая-то вышла, эту часть скипнем</w:t>
+      </w:r>
       <w:r>
         <w:rPr>
           <w:highlight w:val="red"/>
@@ -3777,7 +3376,11 @@
         <w:pStyle w:val="21"/>
       </w:pPr>
       <w:r>
-        <w:t>И увидел Царь обезьян во сне, что к нему приблизились два духа с бумагой в руках. На бумаге было три иероглифа, из которых состояло его имя: Сунь У-кун. Не успел Царь обезьян произнести и слова, как они вытащили веревки и, связав ему душу, поволокли ее за собой к обнесенному стеной городу.</w:t>
+        <w:t xml:space="preserve">И увидел Царь обезьян во сне, что к нему приблизились два духа с бумагой в руках. На бумаге было три иероглифа, из которых состояло его имя: Сунь У-кун. Не успел Царь обезьян произнести и слова, как они вытащили веревки и, связав ему душу, поволокли ее за собой к </w:t>
+      </w:r>
+      <w:r>
+        <w:lastRenderedPageBreak/>
+        <w:t>обнесенному стеной городу.</w:t>
       </w:r>
       <w:r>
         <w:t xml:space="preserve"> </w:t>
@@ -3791,26 +3394,10 @@
         <w:t>Отмечая "находку"</w:t>
       </w:r>
       <w:r>
-        <w:t xml:space="preserve"> (</w:t>
-      </w:r>
-      <w:proofErr w:type="spellStart"/>
-      <w:r>
-        <w:t>Мем:Тагир:Нашел</w:t>
-      </w:r>
-      <w:proofErr w:type="spellEnd"/>
-      <w:r>
-        <w:t xml:space="preserve"> очки)</w:t>
-      </w:r>
-      <w:r>
-        <w:t xml:space="preserve">, Тагир </w:t>
-      </w:r>
-      <w:proofErr w:type="spellStart"/>
-      <w:r>
-        <w:t>набухался</w:t>
-      </w:r>
-      <w:proofErr w:type="spellEnd"/>
-      <w:r>
-        <w:t xml:space="preserve"> вусмерть и умер. </w:t>
+        <w:t xml:space="preserve"> (Мем:Тагир:Нашел очки)</w:t>
+      </w:r>
+      <w:r>
+        <w:t xml:space="preserve">, Тагир набухался вусмерть и умер. </w:t>
       </w:r>
       <w:r>
         <w:t>Лежит он мертвый</w:t>
@@ -3840,17 +3427,8 @@
         <w:rPr>
           <w:highlight w:val="red"/>
         </w:rPr>
-        <w:t xml:space="preserve">Ладно, фигня какая-то вышла, эту часть </w:t>
-      </w:r>
-      <w:proofErr w:type="spellStart"/>
-      <w:r>
-        <w:rPr>
-          <w:highlight w:val="red"/>
-        </w:rPr>
-        <w:lastRenderedPageBreak/>
-        <w:t>скипнем</w:t>
-      </w:r>
-      <w:proofErr w:type="spellEnd"/>
+        <w:t>Ладно, фигня какая-то вышла, эту часть скипнем</w:t>
+      </w:r>
       <w:r>
         <w:rPr>
           <w:highlight w:val="red"/>
@@ -3886,15 +3464,7 @@
     </w:p>
     <w:p>
       <w:r>
-        <w:t xml:space="preserve">Потом все пожаловались Нефритовому Императору Логвинову, и тот решил призвать Тагира на Небеса, чтобы можно было за ним наблюдать и в случае чего всыпать ему </w:t>
-      </w:r>
-      <w:proofErr w:type="spellStart"/>
-      <w:r>
-        <w:t>люлей</w:t>
-      </w:r>
-      <w:proofErr w:type="spellEnd"/>
-      <w:r>
-        <w:t>.</w:t>
+        <w:t>Потом все пожаловались Нефритовому Императору Логвинову, и тот решил призвать Тагира на Небеса, чтобы можно было за ним наблюдать и в случае чего всыпать ему люлей.</w:t>
       </w:r>
     </w:p>
     <w:p>
@@ -3939,7 +3509,13 @@
         <w:t xml:space="preserve">и говорит: "Здарова!". Все в зале в шоке. </w:t>
       </w:r>
       <w:r>
-        <w:t xml:space="preserve">Логвинов говорит: "Дерзости тебе не занимать, ты не настолько бессмертный, </w:t>
+        <w:t xml:space="preserve">Логвинов говорит: "Дерзости тебе не занимать, </w:t>
+      </w:r>
+      <w:r>
+        <w:t xml:space="preserve">но помни, что </w:t>
+      </w:r>
+      <w:r>
+        <w:t xml:space="preserve">ты не настолько бессмертный, </w:t>
       </w:r>
       <w:r>
         <w:t>давайте-ка</w:t>
@@ -3948,15 +3524,7 @@
         <w:t xml:space="preserve"> подберем ему должность!"</w:t>
       </w:r>
       <w:r>
-        <w:t xml:space="preserve">. </w:t>
-      </w:r>
-      <w:proofErr w:type="spellStart"/>
-      <w:r>
-        <w:t>Ноунейм</w:t>
-      </w:r>
-      <w:proofErr w:type="spellEnd"/>
-      <w:r>
-        <w:t xml:space="preserve"> придворный: "</w:t>
+        <w:t>. Ноунейм придворный: "</w:t>
       </w:r>
       <w:r>
         <w:t>Нынче нет у нас в дворце</w:t>
@@ -3977,13 +3545,8 @@
         <w:t xml:space="preserve"> </w:t>
       </w:r>
       <w:r>
-        <w:t xml:space="preserve">Работы </w:t>
-      </w:r>
-      <w:proofErr w:type="spellStart"/>
-      <w:r>
-        <w:t>фрикоугодной</w:t>
-      </w:r>
-      <w:proofErr w:type="spellEnd"/>
+        <w:t>Работы фрикоугодной</w:t>
+      </w:r>
       <w:r>
         <w:t>!"</w:t>
       </w:r>
@@ -3995,15 +3558,7 @@
         <w:t>Логвинов говорит: "</w:t>
       </w:r>
       <w:r>
-        <w:t xml:space="preserve">Сим назначаю тебя конюшенным </w:t>
-      </w:r>
-      <w:proofErr w:type="spellStart"/>
-      <w:r>
-        <w:t>говночерпием</w:t>
-      </w:r>
-      <w:proofErr w:type="spellEnd"/>
-      <w:r>
-        <w:t>!</w:t>
+        <w:t>Сим назначаю тебя конюшенным говночерпием!</w:t>
       </w:r>
       <w:r>
         <w:t>"</w:t>
@@ -4045,15 +3600,7 @@
         <w:br/>
       </w:r>
       <w:r>
-        <w:t xml:space="preserve">– Что за звание </w:t>
-      </w:r>
-      <w:proofErr w:type="spellStart"/>
-      <w:r>
-        <w:t>бимавэнь</w:t>
-      </w:r>
-      <w:proofErr w:type="spellEnd"/>
-      <w:r>
-        <w:t>? – поинтересовался он.</w:t>
+        <w:t>– Что за звание бимавэнь? – поинтересовался он.</w:t>
       </w:r>
       <w:r>
         <w:br/>
@@ -4077,6 +3624,7 @@
         <w:br/>
       </w:r>
       <w:r>
+        <w:lastRenderedPageBreak/>
         <w:t>– Выходит, должность эта настолько высока, что не относится ни к одному из разрядов?</w:t>
       </w:r>
       <w:r>
@@ -4095,78 +3643,215 @@
         <w:br/>
       </w:r>
       <w:r>
-        <w:t xml:space="preserve">– Это самая последняя должность. На такие должности, как ваша, назначается тот, кто не зачислен ни в один из служебных рангов. Назначенные на должность </w:t>
-      </w:r>
-      <w:proofErr w:type="spellStart"/>
-      <w:r>
-        <w:t>бимавэнь</w:t>
-      </w:r>
-      <w:proofErr w:type="spellEnd"/>
-      <w:r>
-        <w:t xml:space="preserve"> должны присматривать за конями. Если они делают это добросовестно, может быть, их и похвалят иногда. Если же кони станут хиреть, то за это может и достаться. А когда с ними что-нибудь случится, нечего и говорить – накажут без всякого снисхождения.</w:t>
-      </w:r>
-    </w:p>
-    <w:p>
-      <w:r>
-        <w:lastRenderedPageBreak/>
-        <w:t xml:space="preserve">Тагиру рассказывают, что </w:t>
-      </w:r>
-      <w:proofErr w:type="spellStart"/>
-      <w:r>
-        <w:t>говночерпий</w:t>
-      </w:r>
-      <w:proofErr w:type="spellEnd"/>
-      <w:r>
-        <w:t xml:space="preserve"> = </w:t>
-      </w:r>
-      <w:proofErr w:type="spellStart"/>
-      <w:r>
-        <w:t>попущенец</w:t>
-      </w:r>
-      <w:proofErr w:type="spellEnd"/>
-      <w:r>
-        <w:t>, он расстраивается и возвращается к други</w:t>
+        <w:t>– Это самая последняя должность. На такие должности, как ваша, назначается тот, кто не зачислен ни в один из служебных рангов. Назначенные на должность бимавэнь должны присматривать за конями. Если они делают это добросовестно, может быть, их и похвалят иногда. Если же кони станут хиреть, то за это может и достаться. А когда с ними что-нибудь случится, нечего и говорить – накажут без всякого снисхождения.</w:t>
+      </w:r>
+    </w:p>
+    <w:p>
+      <w:r>
+        <w:t>Тагиру рассказывают, что говночерпий = попущенец, он расстраивается и возвращается к други</w:t>
       </w:r>
       <w:r>
         <w:t>м</w:t>
       </w:r>
       <w:r>
         <w:t xml:space="preserve"> обезьянам.</w:t>
+      </w:r>
+    </w:p>
+    <w:p>
+      <w:pPr>
+        <w:pStyle w:val="21"/>
+      </w:pPr>
+      <w:r>
+        <w:t>– Нефритовый император не ценит способных людей, – отвечал на это Царь обезьян. – Он назначил меня на должность какого-то бимавэня.</w:t>
+      </w:r>
+    </w:p>
+    <w:p>
+      <w:pPr>
+        <w:pStyle w:val="21"/>
+      </w:pPr>
+      <w:r>
+        <w:t>– Да разве можно с такими волшебными способностями, какими обладаете вы, великий царь, ухаживать за лошадьми? – воскликнули духи. – Неужели вы недостойны получить звание «Великого Мудреца, равного небу»?</w:t>
+      </w:r>
+    </w:p>
+    <w:p>
+      <w:pPr>
+        <w:pStyle w:val="21"/>
+      </w:pPr>
+      <w:r>
+        <w:t>Царь обезьян пришел в неописуемый восторг и стал радостно восклицать:</w:t>
+      </w:r>
+    </w:p>
+    <w:p>
+      <w:pPr>
+        <w:pStyle w:val="21"/>
+      </w:pPr>
+      <w:r>
+        <w:t>– Вот это чудесно! Замечательно!</w:t>
+      </w:r>
+    </w:p>
+    <w:p>
+      <w:pPr>
+        <w:pStyle w:val="21"/>
+      </w:pPr>
+      <w:r>
+        <w:t>Он тут же велел четырем военачальникам отдать приказ изготовить знамя с надписью из четырех больших иероглифов: «Великий Мудрец, равный небу», и вывесить его на большом бамбуковом шесте.</w:t>
+      </w:r>
+    </w:p>
+    <w:p>
+      <w:r>
+        <w:t>Мудрая обезьяна (Лейтер)</w:t>
+      </w:r>
+      <w:r>
+        <w:t xml:space="preserve"> говорит, что раз сами небеса не признали фриковст</w:t>
+      </w:r>
+      <w:r>
+        <w:t>в</w:t>
+      </w:r>
+      <w:r>
+        <w:t xml:space="preserve">а, </w:t>
+      </w:r>
+      <w:r>
+        <w:t>то можно самому себя назвать "Человек-фрик, равный небу"</w:t>
+      </w:r>
+      <w:r>
+        <w:t xml:space="preserve"> (</w:t>
+      </w:r>
+      <w:r>
+        <w:t>(Мем:Тагир:</w:t>
+      </w:r>
+      <w:r>
+        <w:t>Человек-фрик</w:t>
+      </w:r>
+      <w:r>
+        <w:t>)</w:t>
+      </w:r>
+      <w:r>
+        <w:t>. Тагир радуется и делает флаг фриковства.</w:t>
+      </w:r>
+    </w:p>
+    <w:p>
+      <w:pPr>
+        <w:pStyle w:val="21"/>
+      </w:pPr>
+      <w:r>
+        <w:t>Как раз в этот момент к трону приблизился начальник охраны Южных небесных ворот в сопровождении стражников.</w:t>
+      </w:r>
+    </w:p>
+    <w:p>
+      <w:pPr>
+        <w:pStyle w:val="21"/>
+      </w:pPr>
+      <w:r>
+        <w:t>– По неизвестным причинам бимавэнь прошел через небесные ворота и удалился, – доложил он.</w:t>
+      </w:r>
+    </w:p>
+    <w:p>
+      <w:pPr>
+        <w:pStyle w:val="21"/>
+      </w:pPr>
+      <w:r>
+        <w:t>Тогда Нефритовый император повелел:</w:t>
+      </w:r>
+    </w:p>
+    <w:p>
+      <w:pPr>
+        <w:pStyle w:val="21"/>
+      </w:pPr>
+      <w:r>
+        <w:t>– Пусть небесные служители возвращаются к своим делам. Мы пошлем небесных воинов арестовать негодника.</w:t>
+      </w:r>
+    </w:p>
+    <w:p>
+      <w:r>
+        <w:t xml:space="preserve">В это время к Нефритовому Логвинову приходит ноунейм и говорит: </w:t>
+      </w:r>
+      <w:r>
+        <w:t>"</w:t>
+      </w:r>
+      <w:r>
+        <w:t xml:space="preserve">Ахтунг, </w:t>
+      </w:r>
+      <w:r>
+        <w:t>выгребная яма переполнилась, говно снова потекло!"</w:t>
+      </w:r>
+      <w:r>
+        <w:t xml:space="preserve"> (Мем:Другое:Выгребная яма)</w:t>
+      </w:r>
+      <w:r>
+        <w:t>. Нефритовый Логвинов приказывает вернуть Тагира.</w:t>
+      </w:r>
+    </w:p>
+    <w:p>
+      <w:pPr>
+        <w:pStyle w:val="21"/>
+      </w:pPr>
+      <w:r>
+        <w:t>Тут из толпы царедворцев выступил князь неба Вайсравана со своим сыном Ночжа и, приветствуя владыку неба, молвил:</w:t>
+      </w:r>
+    </w:p>
+    <w:p>
+      <w:pPr>
+        <w:pStyle w:val="21"/>
+      </w:pPr>
+      <w:r>
+        <w:t>– Великий государь! Хоть способности мои и невелики, но я просил бы послать меня с этим поручением.</w:t>
+      </w:r>
+    </w:p>
+    <w:p>
+      <w:pPr>
+        <w:pStyle w:val="21"/>
+      </w:pPr>
+      <w:r>
+        <w:t>Нефритовый император остался очень доволен, назначил Вайсравану главным командиром, сына его – Ночжа – помощником, велел им собрать войско и отправиться в поход.</w:t>
+      </w:r>
+    </w:p>
+    <w:p>
+      <w:r>
+        <w:t xml:space="preserve">Тагир </w:t>
+      </w:r>
+      <w:r>
+        <w:t>дерется с небесной армией.</w:t>
+      </w:r>
+      <w:r>
+        <w:t xml:space="preserve"> И побеждает, из-за чего</w:t>
+      </w:r>
+      <w:r>
+        <w:t xml:space="preserve"> Нефритовый Логвинов </w:t>
+      </w:r>
+      <w:r>
+        <w:t>решает дать ему другую должность.</w:t>
       </w:r>
     </w:p>
     <w:p/>
     <w:p/>
     <w:p/>
-    <w:p>
-      <w:proofErr w:type="spellStart"/>
-      <w:r>
-        <w:t>Ы</w:t>
-      </w:r>
-      <w:r>
-        <w:t>ыы</w:t>
-      </w:r>
-      <w:r>
-        <w:t>ы</w:t>
-      </w:r>
-      <w:proofErr w:type="spellEnd"/>
-    </w:p>
-    <w:p>
-      <w:r>
-        <w:t xml:space="preserve">Должность </w:t>
-      </w:r>
-      <w:proofErr w:type="spellStart"/>
-      <w:r>
-        <w:t>говночерпия</w:t>
-      </w:r>
-      <w:proofErr w:type="spellEnd"/>
-    </w:p>
-    <w:p>
-      <w:r>
-        <w:t>Человек-фрик равный небу</w:t>
-      </w:r>
-    </w:p>
     <w:p/>
     <w:p/>
+    <w:p/>
+    <w:p/>
+    <w:p>
+      <w:r>
+        <w:t>Ы</w:t>
+      </w:r>
+      <w:r>
+        <w:t>ыы</w:t>
+      </w:r>
+      <w:r>
+        <w:t>ы</w:t>
+      </w:r>
+    </w:p>
+    <w:p>
+      <w:r>
+        <w:t>Должность говночерпия</w:t>
+      </w:r>
+    </w:p>
+    <w:p>
+      <w:r>
+        <w:t>Человек-фрик равный небу</w:t>
+      </w:r>
+    </w:p>
+    <w:p/>
+    <w:p/>
     <w:p>
       <w:r>
         <w:t xml:space="preserve"> </w:t>
@@ -4190,52 +3875,60 @@
     </w:p>
     <w:p>
       <w:r>
-        <w:t xml:space="preserve">Тайский монах </w:t>
-      </w:r>
-      <w:proofErr w:type="spellStart"/>
-      <w:r>
-        <w:t>Чморис</w:t>
-      </w:r>
-      <w:proofErr w:type="spellEnd"/>
-      <w:r>
-        <w:t xml:space="preserve"> ВСЕГДА говорит ТОЛЬКО фразу "Чмо ты ебаное".</w:t>
-      </w:r>
-      <w:r>
-        <w:t xml:space="preserve"> Тульский монах? Надо </w:t>
-      </w:r>
-      <w:proofErr w:type="spellStart"/>
-      <w:r>
-        <w:t>прогуглить</w:t>
-      </w:r>
-      <w:proofErr w:type="spellEnd"/>
-      <w:r>
-        <w:t>, где он живет.</w:t>
-      </w:r>
-    </w:p>
-    <w:p>
+        <w:t>Тайский монах Чморис ВСЕГДА говорит ТОЛЬКО фразу "Чмо ты ебаное".</w:t>
+      </w:r>
+      <w:r>
+        <w:t xml:space="preserve"> Тульский монах? Надо прогуглить, где он живет.</w:t>
+      </w:r>
+    </w:p>
+    <w:p>
+      <w:pPr>
+        <w:rPr>
+          <w:lang w:val="en-US"/>
+        </w:rPr>
+      </w:pPr>
       <w:r>
         <w:t>У рваных штанов обязательно должна быть дыра в районе очка.</w:t>
       </w:r>
     </w:p>
     <w:p>
       <w:r>
-        <w:t xml:space="preserve">Чжу </w:t>
-      </w:r>
-      <w:proofErr w:type="spellStart"/>
+        <w:t>Чжу</w:t>
+      </w:r>
+      <w:r>
+        <w:t xml:space="preserve"> </w:t>
+      </w:r>
       <w:r>
         <w:t>Бацзе</w:t>
       </w:r>
-      <w:proofErr w:type="spellEnd"/>
-      <w:r>
-        <w:t xml:space="preserve"> (Раз </w:t>
-      </w:r>
-      <w:proofErr w:type="spellStart"/>
+      <w:r>
+        <w:t xml:space="preserve"> (</w:t>
+      </w:r>
+      <w:r>
+        <w:t>Раз</w:t>
+      </w:r>
+      <w:r>
+        <w:t xml:space="preserve"> </w:t>
+      </w:r>
       <w:r>
         <w:t>Энганс</w:t>
       </w:r>
-      <w:proofErr w:type="spellEnd"/>
-      <w:r>
-        <w:t>) хочет жениться на трех женщинах, но они превращаются в трех Б</w:t>
+      <w:r>
+        <w:t>)</w:t>
+      </w:r>
+      <w:r>
+        <w:t xml:space="preserve"> </w:t>
+      </w:r>
+      <w:r>
+        <w:t>упал с небес, ибо проломил пол.</w:t>
+      </w:r>
+    </w:p>
+    <w:p>
+      <w:r>
+        <w:t>Чжу Бацзе</w:t>
+      </w:r>
+      <w:r>
+        <w:t xml:space="preserve"> (Раз Энганс) хочет жениться на трех женщинах, но они превращаются в трех Б</w:t>
       </w:r>
       <w:r>
         <w:t>одхисаттв</w:t>
@@ -4244,26 +3937,10 @@
         <w:t>: Александру</w:t>
       </w:r>
       <w:r>
-        <w:t xml:space="preserve"> (или </w:t>
-      </w:r>
-      <w:proofErr w:type="spellStart"/>
-      <w:r>
-        <w:t>Бэбэя</w:t>
-      </w:r>
-      <w:proofErr w:type="spellEnd"/>
-      <w:r>
-        <w:t>)</w:t>
-      </w:r>
-      <w:r>
-        <w:t xml:space="preserve">, </w:t>
-      </w:r>
-      <w:proofErr w:type="spellStart"/>
-      <w:r>
-        <w:t>Гилтикус</w:t>
-      </w:r>
-      <w:proofErr w:type="spellEnd"/>
-      <w:r>
-        <w:t xml:space="preserve"> и Алину Рин</w:t>
+        <w:t xml:space="preserve"> (или Бэбэя)</w:t>
+      </w:r>
+      <w:r>
+        <w:t>, Гилтикус и Алину Рин</w:t>
       </w:r>
       <w:r>
         <w:t xml:space="preserve"> (или Михаила Андреевича)</w:t>
@@ -4309,23 +3986,7 @@
         <w:t xml:space="preserve"> -</w:t>
       </w:r>
       <w:r>
-        <w:t xml:space="preserve"> трусами на </w:t>
-      </w:r>
-      <w:proofErr w:type="spellStart"/>
-      <w:r>
-        <w:t>бошку</w:t>
-      </w:r>
-      <w:proofErr w:type="spellEnd"/>
-      <w:r>
-        <w:t xml:space="preserve"> </w:t>
-      </w:r>
-      <w:proofErr w:type="spellStart"/>
-      <w:r>
-        <w:t>тарься</w:t>
-      </w:r>
-      <w:proofErr w:type="spellEnd"/>
-      <w:r>
-        <w:t xml:space="preserve"> и более не парься</w:t>
+        <w:t xml:space="preserve"> трусами на бошку тарься и более не парься</w:t>
       </w:r>
       <w:r>
         <w:t>!"</w:t>
@@ -4333,47 +3994,7 @@
     </w:p>
     <w:p>
       <w:r>
-        <w:t xml:space="preserve">Босс из нескольких Михаилов Андреевичей, каждый из которых наряжен в косплей по любимым аниме Тагира (Тетрадь Смерти, Ван </w:t>
-      </w:r>
-      <w:proofErr w:type="spellStart"/>
-      <w:r>
-        <w:t>пис</w:t>
-      </w:r>
-      <w:proofErr w:type="spellEnd"/>
-      <w:r>
-        <w:t xml:space="preserve">, </w:t>
-      </w:r>
-      <w:proofErr w:type="spellStart"/>
-      <w:r>
-        <w:t>Гурен</w:t>
-      </w:r>
-      <w:proofErr w:type="spellEnd"/>
-      <w:r>
-        <w:t xml:space="preserve"> </w:t>
-      </w:r>
-      <w:proofErr w:type="spellStart"/>
-      <w:r>
-        <w:t>лаган</w:t>
-      </w:r>
-      <w:proofErr w:type="spellEnd"/>
-      <w:r>
-        <w:t xml:space="preserve">, </w:t>
-      </w:r>
-      <w:proofErr w:type="spellStart"/>
-      <w:r>
-        <w:t>Блич</w:t>
-      </w:r>
-      <w:proofErr w:type="spellEnd"/>
-      <w:r>
-        <w:t xml:space="preserve"> (ТУДУ: Уточнить, что там ему еще нравится)) и регулярно говорит, что он не </w:t>
-      </w:r>
-      <w:proofErr w:type="spellStart"/>
-      <w:r>
-        <w:t>анимешник</w:t>
-      </w:r>
-      <w:proofErr w:type="spellEnd"/>
-      <w:r>
-        <w:t xml:space="preserve"> и ненавидит аниме</w:t>
+        <w:t>Босс из нескольких Михаилов Андреевичей, каждый из которых наряжен в косплей по любимым аниме Тагира (Тетрадь Смерти, Ван пис, Гурен лаган, Блич (ТУДУ: Уточнить, что там ему еще нравится)) и регулярно говорит, что он не анимешник и ненавидит аниме</w:t>
       </w:r>
     </w:p>
     <w:p>
@@ -5946,7 +5567,6 @@
   <w:style w:type="character" w:default="1" w:styleId="a0">
     <w:name w:val="Default Paragraph Font"/>
     <w:uiPriority w:val="1"/>
-    <w:semiHidden/>
     <w:unhideWhenUsed/>
   </w:style>
   <w:style w:type="table" w:default="1" w:styleId="a1">

</xml_diff>